<commit_message>
Laboratorio 11 - Entrega Final
</commit_message>
<xml_diff>
--- a/Docs/Observaciones-Lab 11.docx
+++ b/Docs/Observaciones-Lab 11.docx
@@ -4,7 +4,7 @@
   <w:body>
     <w:p>
       <w:pPr>
-        <w:pStyle w:val="Title"/>
+        <w:pStyle w:val="Ttulo"/>
         <w:jc w:val="center"/>
         <w:rPr>
           <w:b/>
@@ -25,79 +25,97 @@
     </w:p>
     <w:p>
       <w:pPr>
-        <w:spacing w:after="0"/>
+        <w:numPr>
+          <w:ilvl w:val="0"/>
+          <w:numId w:val="20"/>
+        </w:numPr>
+        <w:shd w:val="clear" w:color="auto" w:fill="FFFFFF"/>
+        <w:spacing w:before="100" w:beforeAutospacing="1" w:after="100" w:afterAutospacing="1" w:line="240" w:lineRule="auto"/>
         <w:jc w:val="right"/>
         <w:rPr>
+          <w:rFonts w:ascii="Segoe UI" w:eastAsia="Times New Roman" w:hAnsi="Segoe UI" w:cs="Segoe UI"/>
           <w:noProof w:val="0"/>
-          <w:lang w:val="es-CO"/>
-        </w:rPr>
-      </w:pPr>
-      <w:r>
-        <w:rPr>
+          <w:color w:val="24292F"/>
+          <w:sz w:val="20"/>
+          <w:szCs w:val="20"/>
+          <w:lang w:val="es-CO" w:eastAsia="es-CO"/>
+        </w:rPr>
+      </w:pPr>
+      <w:r>
+        <w:rPr>
+          <w:rFonts w:ascii="Segoe UI" w:eastAsia="Times New Roman" w:hAnsi="Segoe UI" w:cs="Segoe UI"/>
           <w:noProof w:val="0"/>
-          <w:lang w:val="es-CO"/>
-        </w:rPr>
-        <w:t xml:space="preserve">Estudiante </w:t>
-      </w:r>
-      <w:r>
-        <w:rPr>
+          <w:color w:val="24292F"/>
+          <w:sz w:val="20"/>
+          <w:szCs w:val="20"/>
+          <w:lang w:val="es-CO" w:eastAsia="es-CO"/>
+        </w:rPr>
+        <w:t xml:space="preserve">Adriana Sofia Rozo Cepeda Cod. 202211498 </w:t>
+      </w:r>
+    </w:p>
+    <w:p>
+      <w:pPr>
+        <w:numPr>
+          <w:ilvl w:val="0"/>
+          <w:numId w:val="20"/>
+        </w:numPr>
+        <w:shd w:val="clear" w:color="auto" w:fill="FFFFFF"/>
+        <w:spacing w:before="60" w:after="100" w:afterAutospacing="1" w:line="240" w:lineRule="auto"/>
+        <w:jc w:val="right"/>
+        <w:rPr>
+          <w:rFonts w:ascii="Segoe UI" w:eastAsia="Times New Roman" w:hAnsi="Segoe UI" w:cs="Segoe UI"/>
           <w:noProof w:val="0"/>
-          <w:lang w:val="es-CO"/>
-        </w:rPr>
-        <w:t>1 Cod XXXX</w:t>
-      </w:r>
-    </w:p>
-    <w:p>
-      <w:pPr>
-        <w:spacing w:after="0"/>
+          <w:color w:val="24292F"/>
+          <w:sz w:val="20"/>
+          <w:szCs w:val="20"/>
+          <w:lang w:val="es-CO" w:eastAsia="es-CO"/>
+        </w:rPr>
+      </w:pPr>
+      <w:r>
+        <w:rPr>
+          <w:rFonts w:ascii="Segoe UI" w:eastAsia="Times New Roman" w:hAnsi="Segoe UI" w:cs="Segoe UI"/>
+          <w:noProof w:val="0"/>
+          <w:color w:val="24292F"/>
+          <w:sz w:val="20"/>
+          <w:szCs w:val="20"/>
+          <w:lang w:val="es-CO" w:eastAsia="es-CO"/>
+        </w:rPr>
+        <w:t xml:space="preserve">Diego Fernando Galván Cruz Cod.  202213709 </w:t>
+      </w:r>
+    </w:p>
+    <w:p>
+      <w:pPr>
+        <w:numPr>
+          <w:ilvl w:val="0"/>
+          <w:numId w:val="20"/>
+        </w:numPr>
+        <w:shd w:val="clear" w:color="auto" w:fill="FFFFFF"/>
+        <w:spacing w:before="60" w:after="100" w:afterAutospacing="1" w:line="240" w:lineRule="auto"/>
         <w:jc w:val="right"/>
         <w:rPr>
+          <w:rFonts w:ascii="Segoe UI" w:eastAsia="Times New Roman" w:hAnsi="Segoe UI" w:cs="Segoe UI"/>
           <w:noProof w:val="0"/>
-          <w:lang w:val="es-CO"/>
-        </w:rPr>
-      </w:pPr>
-      <w:r>
-        <w:rPr>
+          <w:color w:val="24292F"/>
+          <w:sz w:val="20"/>
+          <w:szCs w:val="20"/>
+          <w:lang w:val="es-CO" w:eastAsia="es-CO"/>
+        </w:rPr>
+      </w:pPr>
+      <w:r>
+        <w:rPr>
+          <w:rFonts w:ascii="Segoe UI" w:eastAsia="Times New Roman" w:hAnsi="Segoe UI" w:cs="Segoe UI"/>
           <w:noProof w:val="0"/>
-          <w:lang w:val="es-CO"/>
-        </w:rPr>
-        <w:t>Estudiante 2 Cod XXXX</w:t>
-      </w:r>
-    </w:p>
-    <w:p>
-      <w:pPr>
-        <w:spacing w:after="0"/>
-        <w:jc w:val="right"/>
-        <w:rPr>
-          <w:noProof w:val="0"/>
-          <w:lang w:val="es-CO"/>
-        </w:rPr>
-      </w:pPr>
-      <w:r>
-        <w:rPr>
-          <w:noProof w:val="0"/>
-          <w:lang w:val="es-CO"/>
-        </w:rPr>
-        <w:t xml:space="preserve">Estudiante </w:t>
-      </w:r>
-      <w:r>
-        <w:rPr>
-          <w:noProof w:val="0"/>
-          <w:lang w:val="es-CO"/>
-        </w:rPr>
-        <w:t>3</w:t>
-      </w:r>
-      <w:r>
-        <w:rPr>
-          <w:noProof w:val="0"/>
-          <w:lang w:val="es-CO"/>
-        </w:rPr>
-        <w:t xml:space="preserve"> Cod XXXX</w:t>
-      </w:r>
-    </w:p>
-    <w:p>
-      <w:pPr>
-        <w:pStyle w:val="Heading1"/>
+          <w:color w:val="24292F"/>
+          <w:sz w:val="20"/>
+          <w:szCs w:val="20"/>
+          <w:lang w:val="es-CO" w:eastAsia="es-CO"/>
+        </w:rPr>
+        <w:t xml:space="preserve">Juan David Castillo Quiroga Cod. 202210669. </w:t>
+      </w:r>
+    </w:p>
+    <w:p>
+      <w:pPr>
+        <w:pStyle w:val="Ttulo1"/>
         <w:rPr>
           <w:b/>
           <w:bCs/>
@@ -117,7 +135,7 @@
     </w:p>
     <w:p>
       <w:pPr>
-        <w:pStyle w:val="ListParagraph"/>
+        <w:pStyle w:val="Prrafodelista"/>
         <w:numPr>
           <w:ilvl w:val="0"/>
           <w:numId w:val="19"/>
@@ -125,12 +143,16 @@
         <w:jc w:val="both"/>
         <w:rPr>
           <w:rFonts w:ascii="Dax-Regular" w:hAnsi="Dax-Regular"/>
-          <w:lang w:val="es-419"/>
-        </w:rPr>
-      </w:pPr>
-      <w:r>
-        <w:rPr>
-          <w:rFonts w:ascii="Dax-Regular" w:hAnsi="Dax-Regular"/>
+          <w:b/>
+          <w:bCs/>
+          <w:lang w:val="es-419"/>
+        </w:rPr>
+      </w:pPr>
+      <w:r>
+        <w:rPr>
+          <w:rFonts w:ascii="Dax-Regular" w:hAnsi="Dax-Regular"/>
+          <w:b/>
+          <w:bCs/>
           <w:lang w:val="es-419"/>
         </w:rPr>
         <w:t>¿Existe alguna diferencia entre los resultados encontrados por BFS y DFS?</w:t>
@@ -138,25 +160,1196 @@
     </w:p>
     <w:p>
       <w:pPr>
-        <w:jc w:val="both"/>
-        <w:rPr>
-          <w:rFonts w:ascii="Dax-Regular" w:hAnsi="Dax-Regular"/>
-          <w:lang w:val="es-419"/>
-        </w:rPr>
-      </w:pPr>
-    </w:p>
-    <w:p>
-      <w:pPr>
-        <w:jc w:val="both"/>
-        <w:rPr>
-          <w:rFonts w:ascii="Dax-Regular" w:hAnsi="Dax-Regular"/>
-          <w:lang w:val="es-419"/>
-        </w:rPr>
-      </w:pPr>
-    </w:p>
-    <w:p>
-      <w:pPr>
-        <w:pStyle w:val="ListParagraph"/>
+        <w:pStyle w:val="Prrafodelista"/>
+        <w:jc w:val="both"/>
+        <w:rPr>
+          <w:rFonts w:ascii="Dax-Regular" w:hAnsi="Dax-Regular"/>
+          <w:sz w:val="24"/>
+          <w:szCs w:val="24"/>
+          <w:lang w:val="es-CO"/>
+        </w:rPr>
+      </w:pPr>
+    </w:p>
+    <w:p>
+      <w:pPr>
+        <w:pStyle w:val="NormalWeb"/>
+        <w:spacing w:before="0" w:beforeAutospacing="0" w:after="150" w:afterAutospacing="0"/>
+        <w:ind w:left="720"/>
+        <w:rPr>
+          <w:rFonts w:ascii="Dax-Regular" w:hAnsi="Dax-Regular"/>
+          <w:sz w:val="22"/>
+          <w:szCs w:val="22"/>
+        </w:rPr>
+      </w:pPr>
+      <w:r>
+        <w:rPr>
+          <w:rFonts w:ascii="Dax-Regular" w:hAnsi="Dax-Regular"/>
+          <w:sz w:val="22"/>
+          <w:szCs w:val="22"/>
+        </w:rPr>
+        <w:t>En cuanto al tiempo de ejecución BFS y DFS tienen un tiempo de ejecución similar. Cuando hablamos de espacio DFS es eficiente mientras que DFS no lo es. Esto es porque DFS toma espacio lineal porque se tiene una sola ruta con nodos no explorados, mientras que BFS mantiene todos los nodos en la memoria.</w:t>
+      </w:r>
+      <w:r>
+        <w:rPr>
+          <w:rFonts w:ascii="Dax-Regular" w:hAnsi="Dax-Regular"/>
+          <w:sz w:val="22"/>
+          <w:szCs w:val="22"/>
+        </w:rPr>
+        <w:t xml:space="preserve"> </w:t>
+      </w:r>
+    </w:p>
+    <w:p>
+      <w:pPr>
+        <w:pStyle w:val="NormalWeb"/>
+        <w:spacing w:before="0" w:beforeAutospacing="0" w:after="150" w:afterAutospacing="0"/>
+        <w:ind w:left="720"/>
+        <w:rPr>
+          <w:rFonts w:ascii="Dax-Regular" w:hAnsi="Dax-Regular"/>
+          <w:sz w:val="22"/>
+          <w:szCs w:val="22"/>
+        </w:rPr>
+      </w:pPr>
+      <w:r>
+        <w:rPr>
+          <w:rFonts w:ascii="Dax-Regular" w:hAnsi="Dax-Regular"/>
+          <w:sz w:val="22"/>
+          <w:szCs w:val="22"/>
+        </w:rPr>
+        <w:t xml:space="preserve">Los resultados fueron </w:t>
+      </w:r>
+      <w:r>
+        <w:rPr>
+          <w:rFonts w:ascii="Dax-Regular" w:hAnsi="Dax-Regular"/>
+          <w:sz w:val="22"/>
+          <w:szCs w:val="22"/>
+        </w:rPr>
+        <w:t>“satisfactorios”</w:t>
+      </w:r>
+      <w:r>
+        <w:rPr>
+          <w:rFonts w:ascii="Dax-Regular" w:hAnsi="Dax-Regular"/>
+          <w:sz w:val="22"/>
+          <w:szCs w:val="22"/>
+        </w:rPr>
+        <w:t>, es decir</w:t>
+      </w:r>
+      <w:r>
+        <w:rPr>
+          <w:rFonts w:ascii="Dax-Regular" w:hAnsi="Dax-Regular"/>
+          <w:sz w:val="22"/>
+          <w:szCs w:val="22"/>
+        </w:rPr>
+        <w:t xml:space="preserve">: </w:t>
+      </w:r>
+      <w:r>
+        <w:rPr>
+          <w:rFonts w:ascii="Dax-Regular" w:hAnsi="Dax-Regular"/>
+          <w:sz w:val="22"/>
+          <w:szCs w:val="22"/>
+        </w:rPr>
+        <w:t xml:space="preserve"> En la opción 9 encontró caminos y en la 10 mostró </w:t>
+      </w:r>
+      <w:r>
+        <w:rPr>
+          <w:rFonts w:ascii="Dax-Regular" w:hAnsi="Dax-Regular"/>
+          <w:sz w:val="22"/>
+          <w:szCs w:val="22"/>
+        </w:rPr>
+        <w:t xml:space="preserve">lo que tuvieron que recorrer para llegar al destino. Como era de esperarse el camino de búsqueda del dfs fue mayor con respecto al </w:t>
+      </w:r>
+      <w:proofErr w:type="spellStart"/>
+      <w:r>
+        <w:rPr>
+          <w:rFonts w:ascii="Dax-Regular" w:hAnsi="Dax-Regular"/>
+          <w:sz w:val="22"/>
+          <w:szCs w:val="22"/>
+        </w:rPr>
+        <w:t>bfs</w:t>
+      </w:r>
+      <w:proofErr w:type="spellEnd"/>
+      <w:r>
+        <w:rPr>
+          <w:rFonts w:ascii="Dax-Regular" w:hAnsi="Dax-Regular"/>
+          <w:sz w:val="22"/>
+          <w:szCs w:val="22"/>
+        </w:rPr>
+        <w:t xml:space="preserve"> por las razones que se expondrán en la siguiente pregunta.</w:t>
+      </w:r>
+    </w:p>
+    <w:p>
+      <w:pPr>
+        <w:pStyle w:val="NormalWeb"/>
+        <w:spacing w:before="0" w:beforeAutospacing="0" w:after="150" w:afterAutospacing="0"/>
+        <w:ind w:left="720"/>
+        <w:rPr>
+          <w:rFonts w:ascii="Dax-Regular" w:hAnsi="Dax-Regular"/>
+          <w:sz w:val="22"/>
+          <w:szCs w:val="22"/>
+        </w:rPr>
+      </w:pPr>
+      <w:r>
+        <w:rPr>
+          <w:rFonts w:ascii="Dax-Regular" w:hAnsi="Dax-Regular"/>
+          <w:sz w:val="22"/>
+          <w:szCs w:val="22"/>
+        </w:rPr>
+        <w:t>Resultados con dfs:</w:t>
+      </w:r>
+    </w:p>
+    <w:p>
+      <w:pPr>
+        <w:pStyle w:val="NormalWeb"/>
+        <w:spacing w:before="0" w:beforeAutospacing="0" w:after="150" w:afterAutospacing="0"/>
+        <w:ind w:left="720"/>
+        <w:rPr>
+          <w:rFonts w:ascii="Bahnschrift" w:hAnsi="Bahnschrift"/>
+          <w:sz w:val="20"/>
+          <w:szCs w:val="20"/>
+        </w:rPr>
+      </w:pPr>
+    </w:p>
+    <w:p>
+      <w:pPr>
+        <w:pStyle w:val="NormalWeb"/>
+        <w:spacing w:before="0" w:beforeAutospacing="0" w:after="150" w:afterAutospacing="0"/>
+        <w:ind w:left="720"/>
+        <w:rPr>
+          <w:rFonts w:ascii="Bahnschrift" w:hAnsi="Bahnschrift"/>
+          <w:sz w:val="20"/>
+          <w:szCs w:val="20"/>
+        </w:rPr>
+      </w:pPr>
+      <w:r>
+        <w:rPr>
+          <w:rFonts w:ascii="Bahnschrift" w:hAnsi="Bahnschrift"/>
+          <w:sz w:val="20"/>
+          <w:szCs w:val="20"/>
+        </w:rPr>
+        <w:drawing>
+          <wp:anchor distT="0" distB="0" distL="114300" distR="114300" simplePos="0" relativeHeight="251658240" behindDoc="0" locked="0" layoutInCell="1" allowOverlap="1" wp14:anchorId="0CF56BE0" wp14:editId="3D4032B6">
+            <wp:simplePos x="0" y="0"/>
+            <wp:positionH relativeFrom="column">
+              <wp:posOffset>-685800</wp:posOffset>
+            </wp:positionH>
+            <wp:positionV relativeFrom="paragraph">
+              <wp:posOffset>346075</wp:posOffset>
+            </wp:positionV>
+            <wp:extent cx="3641090" cy="2674620"/>
+            <wp:effectExtent l="0" t="0" r="0" b="0"/>
+            <wp:wrapNone/>
+            <wp:docPr id="1" name="Imagen 1" descr="Texto&#10;&#10;Descripción generada automáticamente"/>
+            <wp:cNvGraphicFramePr>
+              <a:graphicFrameLocks xmlns:a="http://schemas.openxmlformats.org/drawingml/2006/main" noChangeAspect="1"/>
+            </wp:cNvGraphicFramePr>
+            <a:graphic xmlns:a="http://schemas.openxmlformats.org/drawingml/2006/main">
+              <a:graphicData uri="http://schemas.openxmlformats.org/drawingml/2006/picture">
+                <pic:pic xmlns:pic="http://schemas.openxmlformats.org/drawingml/2006/picture">
+                  <pic:nvPicPr>
+                    <pic:cNvPr id="1" name="Imagen 1" descr="Texto&#10;&#10;Descripción generada automáticamente"/>
+                    <pic:cNvPicPr/>
+                  </pic:nvPicPr>
+                  <pic:blipFill>
+                    <a:blip r:embed="rId10">
+                      <a:extLst>
+                        <a:ext uri="{28A0092B-C50C-407E-A947-70E740481C1C}">
+                          <a14:useLocalDpi xmlns:a14="http://schemas.microsoft.com/office/drawing/2010/main" val="0"/>
+                        </a:ext>
+                      </a:extLst>
+                    </a:blip>
+                    <a:stretch>
+                      <a:fillRect/>
+                    </a:stretch>
+                  </pic:blipFill>
+                  <pic:spPr>
+                    <a:xfrm>
+                      <a:off x="0" y="0"/>
+                      <a:ext cx="3641090" cy="2674620"/>
+                    </a:xfrm>
+                    <a:prstGeom prst="rect">
+                      <a:avLst/>
+                    </a:prstGeom>
+                  </pic:spPr>
+                </pic:pic>
+              </a:graphicData>
+            </a:graphic>
+            <wp14:sizeRelH relativeFrom="margin">
+              <wp14:pctWidth>0</wp14:pctWidth>
+            </wp14:sizeRelH>
+            <wp14:sizeRelV relativeFrom="margin">
+              <wp14:pctHeight>0</wp14:pctHeight>
+            </wp14:sizeRelV>
+          </wp:anchor>
+        </w:drawing>
+      </w:r>
+    </w:p>
+    <w:p>
+      <w:pPr>
+        <w:jc w:val="both"/>
+        <w:rPr>
+          <w:rFonts w:ascii="Dax-Regular" w:hAnsi="Dax-Regular"/>
+          <w:lang w:val="es-419"/>
+        </w:rPr>
+      </w:pPr>
+      <w:r>
+        <w:rPr>
+          <w:rFonts w:ascii="Dax-Regular" w:hAnsi="Dax-Regular"/>
+          <w:lang w:val="es-419"/>
+        </w:rPr>
+        <mc:AlternateContent>
+          <mc:Choice Requires="wps">
+            <w:drawing>
+              <wp:anchor distT="0" distB="0" distL="114300" distR="114300" simplePos="0" relativeHeight="251672576" behindDoc="0" locked="0" layoutInCell="1" allowOverlap="1" wp14:anchorId="0C8F8E10" wp14:editId="3C21C87E">
+                <wp:simplePos x="0" y="0"/>
+                <wp:positionH relativeFrom="column">
+                  <wp:posOffset>3413760</wp:posOffset>
+                </wp:positionH>
+                <wp:positionV relativeFrom="paragraph">
+                  <wp:posOffset>45085</wp:posOffset>
+                </wp:positionV>
+                <wp:extent cx="2392680" cy="434340"/>
+                <wp:effectExtent l="0" t="0" r="26670" b="22860"/>
+                <wp:wrapNone/>
+                <wp:docPr id="11" name="Rectángulo 11"/>
+                <wp:cNvGraphicFramePr/>
+                <a:graphic xmlns:a="http://schemas.openxmlformats.org/drawingml/2006/main">
+                  <a:graphicData uri="http://schemas.microsoft.com/office/word/2010/wordprocessingShape">
+                    <wps:wsp>
+                      <wps:cNvSpPr/>
+                      <wps:spPr>
+                        <a:xfrm>
+                          <a:off x="0" y="0"/>
+                          <a:ext cx="2392680" cy="434340"/>
+                        </a:xfrm>
+                        <a:prstGeom prst="rect">
+                          <a:avLst/>
+                        </a:prstGeom>
+                        <a:noFill/>
+                        <a:ln>
+                          <a:solidFill>
+                            <a:schemeClr val="accent6">
+                              <a:lumMod val="60000"/>
+                              <a:lumOff val="40000"/>
+                            </a:schemeClr>
+                          </a:solidFill>
+                        </a:ln>
+                      </wps:spPr>
+                      <wps:style>
+                        <a:lnRef idx="2">
+                          <a:schemeClr val="accent1">
+                            <a:shade val="50000"/>
+                          </a:schemeClr>
+                        </a:lnRef>
+                        <a:fillRef idx="1">
+                          <a:schemeClr val="accent1"/>
+                        </a:fillRef>
+                        <a:effectRef idx="0">
+                          <a:schemeClr val="accent1"/>
+                        </a:effectRef>
+                        <a:fontRef idx="minor">
+                          <a:schemeClr val="lt1"/>
+                        </a:fontRef>
+                      </wps:style>
+                      <wps:bodyPr rot="0" spcFirstLastPara="0" vertOverflow="overflow" horzOverflow="overflow" vert="horz" wrap="square" lIns="91440" tIns="45720" rIns="91440" bIns="45720" numCol="1" spcCol="0" rtlCol="0" fromWordArt="0" anchor="ctr" anchorCtr="0" forceAA="0" compatLnSpc="1">
+                        <a:prstTxWarp prst="textNoShape">
+                          <a:avLst/>
+                        </a:prstTxWarp>
+                        <a:noAutofit/>
+                      </wps:bodyPr>
+                    </wps:wsp>
+                  </a:graphicData>
+                </a:graphic>
+                <wp14:sizeRelH relativeFrom="margin">
+                  <wp14:pctWidth>0</wp14:pctWidth>
+                </wp14:sizeRelH>
+                <wp14:sizeRelV relativeFrom="margin">
+                  <wp14:pctHeight>0</wp14:pctHeight>
+                </wp14:sizeRelV>
+              </wp:anchor>
+            </w:drawing>
+          </mc:Choice>
+          <mc:Fallback>
+            <w:pict>
+              <v:rect w14:anchorId="5B16AB60" id="Rectángulo 11" o:spid="_x0000_s1026" style="position:absolute;margin-left:268.8pt;margin-top:3.55pt;width:188.4pt;height:34.2pt;z-index:251672576;visibility:visible;mso-wrap-style:square;mso-width-percent:0;mso-height-percent:0;mso-wrap-distance-left:9pt;mso-wrap-distance-top:0;mso-wrap-distance-right:9pt;mso-wrap-distance-bottom:0;mso-position-horizontal:absolute;mso-position-horizontal-relative:text;mso-position-vertical:absolute;mso-position-vertical-relative:text;mso-width-percent:0;mso-height-percent:0;mso-width-relative:margin;mso-height-relative:margin;v-text-anchor:middle" o:gfxdata="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" filled="f" strokecolor="#a8d08d [1945]" strokeweight="1pt"/>
+            </w:pict>
+          </mc:Fallback>
+        </mc:AlternateContent>
+      </w:r>
+      <w:r>
+        <w:rPr>
+          <w:rFonts w:ascii="Dax-Regular" w:hAnsi="Dax-Regular"/>
+          <w:lang w:val="es-419"/>
+        </w:rPr>
+        <mc:AlternateContent>
+          <mc:Choice Requires="wps">
+            <w:drawing>
+              <wp:anchor distT="0" distB="0" distL="114300" distR="114300" simplePos="0" relativeHeight="251670528" behindDoc="0" locked="0" layoutInCell="1" allowOverlap="1" wp14:anchorId="2ACEBA1B" wp14:editId="4C8FBB7D">
+                <wp:simplePos x="0" y="0"/>
+                <wp:positionH relativeFrom="column">
+                  <wp:posOffset>1165860</wp:posOffset>
+                </wp:positionH>
+                <wp:positionV relativeFrom="paragraph">
+                  <wp:posOffset>137160</wp:posOffset>
+                </wp:positionV>
+                <wp:extent cx="320040" cy="182880"/>
+                <wp:effectExtent l="0" t="0" r="22860" b="26670"/>
+                <wp:wrapNone/>
+                <wp:docPr id="9" name="Rectángulo 9"/>
+                <wp:cNvGraphicFramePr/>
+                <a:graphic xmlns:a="http://schemas.openxmlformats.org/drawingml/2006/main">
+                  <a:graphicData uri="http://schemas.microsoft.com/office/word/2010/wordprocessingShape">
+                    <wps:wsp>
+                      <wps:cNvSpPr/>
+                      <wps:spPr>
+                        <a:xfrm>
+                          <a:off x="0" y="0"/>
+                          <a:ext cx="320040" cy="182880"/>
+                        </a:xfrm>
+                        <a:prstGeom prst="rect">
+                          <a:avLst/>
+                        </a:prstGeom>
+                        <a:noFill/>
+                        <a:ln>
+                          <a:solidFill>
+                            <a:schemeClr val="accent6">
+                              <a:lumMod val="60000"/>
+                              <a:lumOff val="40000"/>
+                            </a:schemeClr>
+                          </a:solidFill>
+                        </a:ln>
+                      </wps:spPr>
+                      <wps:style>
+                        <a:lnRef idx="2">
+                          <a:schemeClr val="accent1">
+                            <a:shade val="50000"/>
+                          </a:schemeClr>
+                        </a:lnRef>
+                        <a:fillRef idx="1">
+                          <a:schemeClr val="accent1"/>
+                        </a:fillRef>
+                        <a:effectRef idx="0">
+                          <a:schemeClr val="accent1"/>
+                        </a:effectRef>
+                        <a:fontRef idx="minor">
+                          <a:schemeClr val="lt1"/>
+                        </a:fontRef>
+                      </wps:style>
+                      <wps:bodyPr rot="0" spcFirstLastPara="0" vertOverflow="overflow" horzOverflow="overflow" vert="horz" wrap="square" lIns="91440" tIns="45720" rIns="91440" bIns="45720" numCol="1" spcCol="0" rtlCol="0" fromWordArt="0" anchor="ctr" anchorCtr="0" forceAA="0" compatLnSpc="1">
+                        <a:prstTxWarp prst="textNoShape">
+                          <a:avLst/>
+                        </a:prstTxWarp>
+                        <a:noAutofit/>
+                      </wps:bodyPr>
+                    </wps:wsp>
+                  </a:graphicData>
+                </a:graphic>
+                <wp14:sizeRelH relativeFrom="margin">
+                  <wp14:pctWidth>0</wp14:pctWidth>
+                </wp14:sizeRelH>
+                <wp14:sizeRelV relativeFrom="margin">
+                  <wp14:pctHeight>0</wp14:pctHeight>
+                </wp14:sizeRelV>
+              </wp:anchor>
+            </w:drawing>
+          </mc:Choice>
+          <mc:Fallback>
+            <w:pict>
+              <v:rect w14:anchorId="479BDE75" id="Rectángulo 9" o:spid="_x0000_s1026" style="position:absolute;margin-left:91.8pt;margin-top:10.8pt;width:25.2pt;height:14.4pt;z-index:251670528;visibility:visible;mso-wrap-style:square;mso-width-percent:0;mso-height-percent:0;mso-wrap-distance-left:9pt;mso-wrap-distance-top:0;mso-wrap-distance-right:9pt;mso-wrap-distance-bottom:0;mso-position-horizontal:absolute;mso-position-horizontal-relative:text;mso-position-vertical:absolute;mso-position-vertical-relative:text;mso-width-percent:0;mso-height-percent:0;mso-width-relative:margin;mso-height-relative:margin;v-text-anchor:middle" o:gfxdata="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" filled="f" strokecolor="#a8d08d [1945]" strokeweight="1pt"/>
+            </w:pict>
+          </mc:Fallback>
+        </mc:AlternateContent>
+      </w:r>
+      <w:r>
+        <w:rPr>
+          <w:rFonts w:ascii="Dax-Regular" w:hAnsi="Dax-Regular"/>
+          <w:lang w:val="es-419"/>
+        </w:rPr>
+        <w:drawing>
+          <wp:anchor distT="0" distB="0" distL="114300" distR="114300" simplePos="0" relativeHeight="251659264" behindDoc="0" locked="0" layoutInCell="1" allowOverlap="1" wp14:anchorId="6D37698E" wp14:editId="1E4EB4A1">
+            <wp:simplePos x="0" y="0"/>
+            <wp:positionH relativeFrom="column">
+              <wp:posOffset>3389630</wp:posOffset>
+            </wp:positionH>
+            <wp:positionV relativeFrom="paragraph">
+              <wp:posOffset>45085</wp:posOffset>
+            </wp:positionV>
+            <wp:extent cx="2864357" cy="2727960"/>
+            <wp:effectExtent l="0" t="0" r="0" b="0"/>
+            <wp:wrapNone/>
+            <wp:docPr id="2" name="Imagen 2" descr="Texto&#10;&#10;Descripción generada automáticamente con confianza media"/>
+            <wp:cNvGraphicFramePr>
+              <a:graphicFrameLocks xmlns:a="http://schemas.openxmlformats.org/drawingml/2006/main" noChangeAspect="1"/>
+            </wp:cNvGraphicFramePr>
+            <a:graphic xmlns:a="http://schemas.openxmlformats.org/drawingml/2006/main">
+              <a:graphicData uri="http://schemas.openxmlformats.org/drawingml/2006/picture">
+                <pic:pic xmlns:pic="http://schemas.openxmlformats.org/drawingml/2006/picture">
+                  <pic:nvPicPr>
+                    <pic:cNvPr id="2" name="Imagen 2" descr="Texto&#10;&#10;Descripción generada automáticamente con confianza media"/>
+                    <pic:cNvPicPr/>
+                  </pic:nvPicPr>
+                  <pic:blipFill>
+                    <a:blip r:embed="rId11">
+                      <a:extLst>
+                        <a:ext uri="{28A0092B-C50C-407E-A947-70E740481C1C}">
+                          <a14:useLocalDpi xmlns:a14="http://schemas.microsoft.com/office/drawing/2010/main" val="0"/>
+                        </a:ext>
+                      </a:extLst>
+                    </a:blip>
+                    <a:stretch>
+                      <a:fillRect/>
+                    </a:stretch>
+                  </pic:blipFill>
+                  <pic:spPr>
+                    <a:xfrm>
+                      <a:off x="0" y="0"/>
+                      <a:ext cx="2864357" cy="2727960"/>
+                    </a:xfrm>
+                    <a:prstGeom prst="rect">
+                      <a:avLst/>
+                    </a:prstGeom>
+                  </pic:spPr>
+                </pic:pic>
+              </a:graphicData>
+            </a:graphic>
+            <wp14:sizeRelH relativeFrom="margin">
+              <wp14:pctWidth>0</wp14:pctWidth>
+            </wp14:sizeRelH>
+            <wp14:sizeRelV relativeFrom="margin">
+              <wp14:pctHeight>0</wp14:pctHeight>
+            </wp14:sizeRelV>
+          </wp:anchor>
+        </w:drawing>
+      </w:r>
+    </w:p>
+    <w:p>
+      <w:pPr>
+        <w:jc w:val="both"/>
+        <w:rPr>
+          <w:rFonts w:ascii="Dax-Regular" w:hAnsi="Dax-Regular"/>
+          <w:lang w:val="es-419"/>
+        </w:rPr>
+      </w:pPr>
+    </w:p>
+    <w:p>
+      <w:pPr>
+        <w:jc w:val="both"/>
+        <w:rPr>
+          <w:rFonts w:ascii="Dax-Regular" w:hAnsi="Dax-Regular"/>
+          <w:lang w:val="es-419"/>
+        </w:rPr>
+      </w:pPr>
+    </w:p>
+    <w:p>
+      <w:pPr>
+        <w:jc w:val="both"/>
+        <w:rPr>
+          <w:rFonts w:ascii="Dax-Regular" w:hAnsi="Dax-Regular"/>
+          <w:lang w:val="es-419"/>
+        </w:rPr>
+      </w:pPr>
+    </w:p>
+    <w:p>
+      <w:pPr>
+        <w:jc w:val="both"/>
+        <w:rPr>
+          <w:rFonts w:ascii="Dax-Regular" w:hAnsi="Dax-Regular"/>
+          <w:lang w:val="es-419"/>
+        </w:rPr>
+      </w:pPr>
+    </w:p>
+    <w:p>
+      <w:pPr>
+        <w:jc w:val="both"/>
+        <w:rPr>
+          <w:rFonts w:ascii="Dax-Regular" w:hAnsi="Dax-Regular"/>
+          <w:lang w:val="es-419"/>
+        </w:rPr>
+      </w:pPr>
+    </w:p>
+    <w:p>
+      <w:pPr>
+        <w:jc w:val="both"/>
+        <w:rPr>
+          <w:rFonts w:ascii="Dax-Regular" w:hAnsi="Dax-Regular"/>
+          <w:lang w:val="es-419"/>
+        </w:rPr>
+      </w:pPr>
+    </w:p>
+    <w:p>
+      <w:pPr>
+        <w:jc w:val="both"/>
+        <w:rPr>
+          <w:rFonts w:ascii="Dax-Regular" w:hAnsi="Dax-Regular"/>
+          <w:lang w:val="es-419"/>
+        </w:rPr>
+      </w:pPr>
+      <w:r>
+        <w:rPr>
+          <w:rFonts w:ascii="Dax-Regular" w:hAnsi="Dax-Regular"/>
+          <w:lang w:val="es-419"/>
+        </w:rPr>
+        <mc:AlternateContent>
+          <mc:Choice Requires="wps">
+            <w:drawing>
+              <wp:anchor distT="0" distB="0" distL="114300" distR="114300" simplePos="0" relativeHeight="251668480" behindDoc="0" locked="0" layoutInCell="1" allowOverlap="1" wp14:anchorId="51EA888D" wp14:editId="509E1A95">
+                <wp:simplePos x="0" y="0"/>
+                <wp:positionH relativeFrom="column">
+                  <wp:posOffset>-641350</wp:posOffset>
+                </wp:positionH>
+                <wp:positionV relativeFrom="paragraph">
+                  <wp:posOffset>323215</wp:posOffset>
+                </wp:positionV>
+                <wp:extent cx="3596640" cy="403860"/>
+                <wp:effectExtent l="0" t="0" r="22860" b="15240"/>
+                <wp:wrapNone/>
+                <wp:docPr id="8" name="Rectángulo 8"/>
+                <wp:cNvGraphicFramePr/>
+                <a:graphic xmlns:a="http://schemas.openxmlformats.org/drawingml/2006/main">
+                  <a:graphicData uri="http://schemas.microsoft.com/office/word/2010/wordprocessingShape">
+                    <wps:wsp>
+                      <wps:cNvSpPr/>
+                      <wps:spPr>
+                        <a:xfrm>
+                          <a:off x="0" y="0"/>
+                          <a:ext cx="3596640" cy="403860"/>
+                        </a:xfrm>
+                        <a:prstGeom prst="rect">
+                          <a:avLst/>
+                        </a:prstGeom>
+                        <a:noFill/>
+                        <a:ln>
+                          <a:solidFill>
+                            <a:schemeClr val="accent6">
+                              <a:lumMod val="60000"/>
+                              <a:lumOff val="40000"/>
+                            </a:schemeClr>
+                          </a:solidFill>
+                        </a:ln>
+                      </wps:spPr>
+                      <wps:style>
+                        <a:lnRef idx="2">
+                          <a:schemeClr val="accent1">
+                            <a:shade val="50000"/>
+                          </a:schemeClr>
+                        </a:lnRef>
+                        <a:fillRef idx="1">
+                          <a:schemeClr val="accent1"/>
+                        </a:fillRef>
+                        <a:effectRef idx="0">
+                          <a:schemeClr val="accent1"/>
+                        </a:effectRef>
+                        <a:fontRef idx="minor">
+                          <a:schemeClr val="lt1"/>
+                        </a:fontRef>
+                      </wps:style>
+                      <wps:bodyPr rot="0" spcFirstLastPara="0" vertOverflow="overflow" horzOverflow="overflow" vert="horz" wrap="square" lIns="91440" tIns="45720" rIns="91440" bIns="45720" numCol="1" spcCol="0" rtlCol="0" fromWordArt="0" anchor="ctr" anchorCtr="0" forceAA="0" compatLnSpc="1">
+                        <a:prstTxWarp prst="textNoShape">
+                          <a:avLst/>
+                        </a:prstTxWarp>
+                        <a:noAutofit/>
+                      </wps:bodyPr>
+                    </wps:wsp>
+                  </a:graphicData>
+                </a:graphic>
+                <wp14:sizeRelH relativeFrom="margin">
+                  <wp14:pctWidth>0</wp14:pctWidth>
+                </wp14:sizeRelH>
+                <wp14:sizeRelV relativeFrom="margin">
+                  <wp14:pctHeight>0</wp14:pctHeight>
+                </wp14:sizeRelV>
+              </wp:anchor>
+            </w:drawing>
+          </mc:Choice>
+          <mc:Fallback>
+            <w:pict>
+              <v:rect w14:anchorId="3361682A" id="Rectángulo 8" o:spid="_x0000_s1026" style="position:absolute;margin-left:-50.5pt;margin-top:25.45pt;width:283.2pt;height:31.8pt;z-index:251668480;visibility:visible;mso-wrap-style:square;mso-width-percent:0;mso-height-percent:0;mso-wrap-distance-left:9pt;mso-wrap-distance-top:0;mso-wrap-distance-right:9pt;mso-wrap-distance-bottom:0;mso-position-horizontal:absolute;mso-position-horizontal-relative:text;mso-position-vertical:absolute;mso-position-vertical-relative:text;mso-width-percent:0;mso-height-percent:0;mso-width-relative:margin;mso-height-relative:margin;v-text-anchor:middle" o:gfxdata="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" filled="f" strokecolor="#a8d08d [1945]" strokeweight="1pt"/>
+            </w:pict>
+          </mc:Fallback>
+        </mc:AlternateContent>
+      </w:r>
+    </w:p>
+    <w:p>
+      <w:pPr>
+        <w:jc w:val="both"/>
+        <w:rPr>
+          <w:rFonts w:ascii="Dax-Regular" w:hAnsi="Dax-Regular"/>
+          <w:lang w:val="es-419"/>
+        </w:rPr>
+      </w:pPr>
+    </w:p>
+    <w:p>
+      <w:pPr>
+        <w:jc w:val="both"/>
+        <w:rPr>
+          <w:rFonts w:ascii="Dax-Regular" w:hAnsi="Dax-Regular"/>
+          <w:lang w:val="es-419"/>
+        </w:rPr>
+      </w:pPr>
+    </w:p>
+    <w:p>
+      <w:pPr>
+        <w:jc w:val="both"/>
+        <w:rPr>
+          <w:rFonts w:ascii="Dax-Regular" w:hAnsi="Dax-Regular"/>
+          <w:lang w:val="es-419"/>
+        </w:rPr>
+      </w:pPr>
+    </w:p>
+    <w:p>
+      <w:pPr>
+        <w:jc w:val="both"/>
+        <w:rPr>
+          <w:rFonts w:ascii="Dax-Regular" w:hAnsi="Dax-Regular"/>
+          <w:lang w:val="es-419"/>
+        </w:rPr>
+      </w:pPr>
+    </w:p>
+    <w:p>
+      <w:pPr>
+        <w:jc w:val="both"/>
+        <w:rPr>
+          <w:rFonts w:ascii="Dax-Regular" w:hAnsi="Dax-Regular"/>
+          <w:lang w:val="es-419"/>
+        </w:rPr>
+      </w:pPr>
+    </w:p>
+    <w:p>
+      <w:pPr>
+        <w:jc w:val="both"/>
+        <w:rPr>
+          <w:rFonts w:ascii="Dax-Regular" w:hAnsi="Dax-Regular"/>
+          <w:lang w:val="es-419"/>
+        </w:rPr>
+      </w:pPr>
+    </w:p>
+    <w:p>
+      <w:pPr>
+        <w:jc w:val="both"/>
+        <w:rPr>
+          <w:rFonts w:ascii="Dax-Regular" w:hAnsi="Dax-Regular"/>
+          <w:lang w:val="es-419"/>
+        </w:rPr>
+      </w:pPr>
+      <w:r>
+        <w:rPr>
+          <w:rFonts w:ascii="Dax-Regular" w:hAnsi="Dax-Regular"/>
+          <w:lang w:val="es-419"/>
+        </w:rPr>
+        <w:drawing>
+          <wp:anchor distT="0" distB="0" distL="114300" distR="114300" simplePos="0" relativeHeight="251660288" behindDoc="0" locked="0" layoutInCell="1" allowOverlap="1" wp14:anchorId="63F815B0" wp14:editId="0D76C447">
+            <wp:simplePos x="0" y="0"/>
+            <wp:positionH relativeFrom="column">
+              <wp:posOffset>-601980</wp:posOffset>
+            </wp:positionH>
+            <wp:positionV relativeFrom="paragraph">
+              <wp:posOffset>342900</wp:posOffset>
+            </wp:positionV>
+            <wp:extent cx="3711136" cy="2811780"/>
+            <wp:effectExtent l="0" t="0" r="3810" b="7620"/>
+            <wp:wrapNone/>
+            <wp:docPr id="3" name="Imagen 3"/>
+            <wp:cNvGraphicFramePr>
+              <a:graphicFrameLocks xmlns:a="http://schemas.openxmlformats.org/drawingml/2006/main" noChangeAspect="1"/>
+            </wp:cNvGraphicFramePr>
+            <a:graphic xmlns:a="http://schemas.openxmlformats.org/drawingml/2006/main">
+              <a:graphicData uri="http://schemas.openxmlformats.org/drawingml/2006/picture">
+                <pic:pic xmlns:pic="http://schemas.openxmlformats.org/drawingml/2006/picture">
+                  <pic:nvPicPr>
+                    <pic:cNvPr id="1" name=""/>
+                    <pic:cNvPicPr/>
+                  </pic:nvPicPr>
+                  <pic:blipFill>
+                    <a:blip r:embed="rId12">
+                      <a:extLst>
+                        <a:ext uri="{28A0092B-C50C-407E-A947-70E740481C1C}">
+                          <a14:useLocalDpi xmlns:a14="http://schemas.microsoft.com/office/drawing/2010/main" val="0"/>
+                        </a:ext>
+                      </a:extLst>
+                    </a:blip>
+                    <a:stretch>
+                      <a:fillRect/>
+                    </a:stretch>
+                  </pic:blipFill>
+                  <pic:spPr>
+                    <a:xfrm>
+                      <a:off x="0" y="0"/>
+                      <a:ext cx="3711136" cy="2811780"/>
+                    </a:xfrm>
+                    <a:prstGeom prst="rect">
+                      <a:avLst/>
+                    </a:prstGeom>
+                  </pic:spPr>
+                </pic:pic>
+              </a:graphicData>
+            </a:graphic>
+            <wp14:sizeRelH relativeFrom="margin">
+              <wp14:pctWidth>0</wp14:pctWidth>
+            </wp14:sizeRelH>
+            <wp14:sizeRelV relativeFrom="margin">
+              <wp14:pctHeight>0</wp14:pctHeight>
+            </wp14:sizeRelV>
+          </wp:anchor>
+        </w:drawing>
+      </w:r>
+      <w:r>
+        <w:rPr>
+          <w:rFonts w:ascii="Dax-Regular" w:hAnsi="Dax-Regular"/>
+          <w:lang w:val="es-419"/>
+        </w:rPr>
+        <w:t>Resultados con bfs:</w:t>
+      </w:r>
+      <w:r>
+        <w:rPr>
+          <w:rFonts w:ascii="Dax-Regular" w:hAnsi="Dax-Regular"/>
+          <w:lang w:val="es-419"/>
+        </w:rPr>
+        <w:t xml:space="preserve"> </w:t>
+      </w:r>
+    </w:p>
+    <w:p>
+      <w:pPr>
+        <w:jc w:val="both"/>
+        <w:rPr>
+          <w:rFonts w:ascii="Dax-Regular" w:hAnsi="Dax-Regular"/>
+          <w:lang w:val="es-419"/>
+        </w:rPr>
+      </w:pPr>
+      <w:r>
+        <w:rPr>
+          <w:rFonts w:ascii="Dax-Regular" w:hAnsi="Dax-Regular"/>
+          <w:lang w:val="es-419"/>
+        </w:rPr>
+        <mc:AlternateContent>
+          <mc:Choice Requires="wps">
+            <w:drawing>
+              <wp:anchor distT="0" distB="0" distL="114300" distR="114300" simplePos="0" relativeHeight="251664384" behindDoc="0" locked="0" layoutInCell="1" allowOverlap="1" wp14:anchorId="0586A20D" wp14:editId="66A769CF">
+                <wp:simplePos x="0" y="0"/>
+                <wp:positionH relativeFrom="column">
+                  <wp:posOffset>1280160</wp:posOffset>
+                </wp:positionH>
+                <wp:positionV relativeFrom="paragraph">
+                  <wp:posOffset>140970</wp:posOffset>
+                </wp:positionV>
+                <wp:extent cx="320040" cy="182880"/>
+                <wp:effectExtent l="0" t="0" r="22860" b="26670"/>
+                <wp:wrapNone/>
+                <wp:docPr id="6" name="Rectángulo 6"/>
+                <wp:cNvGraphicFramePr/>
+                <a:graphic xmlns:a="http://schemas.openxmlformats.org/drawingml/2006/main">
+                  <a:graphicData uri="http://schemas.microsoft.com/office/word/2010/wordprocessingShape">
+                    <wps:wsp>
+                      <wps:cNvSpPr/>
+                      <wps:spPr>
+                        <a:xfrm>
+                          <a:off x="0" y="0"/>
+                          <a:ext cx="320040" cy="182880"/>
+                        </a:xfrm>
+                        <a:prstGeom prst="rect">
+                          <a:avLst/>
+                        </a:prstGeom>
+                        <a:noFill/>
+                        <a:ln>
+                          <a:solidFill>
+                            <a:schemeClr val="accent6">
+                              <a:lumMod val="60000"/>
+                              <a:lumOff val="40000"/>
+                            </a:schemeClr>
+                          </a:solidFill>
+                        </a:ln>
+                      </wps:spPr>
+                      <wps:style>
+                        <a:lnRef idx="2">
+                          <a:schemeClr val="accent1">
+                            <a:shade val="50000"/>
+                          </a:schemeClr>
+                        </a:lnRef>
+                        <a:fillRef idx="1">
+                          <a:schemeClr val="accent1"/>
+                        </a:fillRef>
+                        <a:effectRef idx="0">
+                          <a:schemeClr val="accent1"/>
+                        </a:effectRef>
+                        <a:fontRef idx="minor">
+                          <a:schemeClr val="lt1"/>
+                        </a:fontRef>
+                      </wps:style>
+                      <wps:bodyPr rot="0" spcFirstLastPara="0" vertOverflow="overflow" horzOverflow="overflow" vert="horz" wrap="square" lIns="91440" tIns="45720" rIns="91440" bIns="45720" numCol="1" spcCol="0" rtlCol="0" fromWordArt="0" anchor="ctr" anchorCtr="0" forceAA="0" compatLnSpc="1">
+                        <a:prstTxWarp prst="textNoShape">
+                          <a:avLst/>
+                        </a:prstTxWarp>
+                        <a:noAutofit/>
+                      </wps:bodyPr>
+                    </wps:wsp>
+                  </a:graphicData>
+                </a:graphic>
+                <wp14:sizeRelH relativeFrom="margin">
+                  <wp14:pctWidth>0</wp14:pctWidth>
+                </wp14:sizeRelH>
+                <wp14:sizeRelV relativeFrom="margin">
+                  <wp14:pctHeight>0</wp14:pctHeight>
+                </wp14:sizeRelV>
+              </wp:anchor>
+            </w:drawing>
+          </mc:Choice>
+          <mc:Fallback>
+            <w:pict>
+              <v:rect w14:anchorId="042C2AFB" id="Rectángulo 6" o:spid="_x0000_s1026" style="position:absolute;margin-left:100.8pt;margin-top:11.1pt;width:25.2pt;height:14.4pt;z-index:251664384;visibility:visible;mso-wrap-style:square;mso-width-percent:0;mso-height-percent:0;mso-wrap-distance-left:9pt;mso-wrap-distance-top:0;mso-wrap-distance-right:9pt;mso-wrap-distance-bottom:0;mso-position-horizontal:absolute;mso-position-horizontal-relative:text;mso-position-vertical:absolute;mso-position-vertical-relative:text;mso-width-percent:0;mso-height-percent:0;mso-width-relative:margin;mso-height-relative:margin;v-text-anchor:middle" o:gfxdata="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" filled="f" strokecolor="#a8d08d [1945]" strokeweight="1pt"/>
+            </w:pict>
+          </mc:Fallback>
+        </mc:AlternateContent>
+      </w:r>
+      <w:r>
+        <w:rPr>
+          <w:rFonts w:ascii="Dax-Regular" w:hAnsi="Dax-Regular"/>
+          <w:lang w:val="es-419"/>
+        </w:rPr>
+        <mc:AlternateContent>
+          <mc:Choice Requires="wps">
+            <w:drawing>
+              <wp:anchor distT="0" distB="0" distL="114300" distR="114300" simplePos="0" relativeHeight="251662336" behindDoc="0" locked="0" layoutInCell="1" allowOverlap="1" wp14:anchorId="4BB435CD" wp14:editId="0C6D2780">
+                <wp:simplePos x="0" y="0"/>
+                <wp:positionH relativeFrom="column">
+                  <wp:posOffset>3291840</wp:posOffset>
+                </wp:positionH>
+                <wp:positionV relativeFrom="paragraph">
+                  <wp:posOffset>140970</wp:posOffset>
+                </wp:positionV>
+                <wp:extent cx="2225040" cy="518160"/>
+                <wp:effectExtent l="0" t="0" r="22860" b="15240"/>
+                <wp:wrapNone/>
+                <wp:docPr id="5" name="Rectángulo 5"/>
+                <wp:cNvGraphicFramePr/>
+                <a:graphic xmlns:a="http://schemas.openxmlformats.org/drawingml/2006/main">
+                  <a:graphicData uri="http://schemas.microsoft.com/office/word/2010/wordprocessingShape">
+                    <wps:wsp>
+                      <wps:cNvSpPr/>
+                      <wps:spPr>
+                        <a:xfrm>
+                          <a:off x="0" y="0"/>
+                          <a:ext cx="2225040" cy="518160"/>
+                        </a:xfrm>
+                        <a:prstGeom prst="rect">
+                          <a:avLst/>
+                        </a:prstGeom>
+                        <a:noFill/>
+                        <a:ln>
+                          <a:solidFill>
+                            <a:schemeClr val="accent6">
+                              <a:lumMod val="60000"/>
+                              <a:lumOff val="40000"/>
+                            </a:schemeClr>
+                          </a:solidFill>
+                        </a:ln>
+                      </wps:spPr>
+                      <wps:style>
+                        <a:lnRef idx="2">
+                          <a:schemeClr val="accent1">
+                            <a:shade val="50000"/>
+                          </a:schemeClr>
+                        </a:lnRef>
+                        <a:fillRef idx="1">
+                          <a:schemeClr val="accent1"/>
+                        </a:fillRef>
+                        <a:effectRef idx="0">
+                          <a:schemeClr val="accent1"/>
+                        </a:effectRef>
+                        <a:fontRef idx="minor">
+                          <a:schemeClr val="lt1"/>
+                        </a:fontRef>
+                      </wps:style>
+                      <wps:bodyPr rot="0" spcFirstLastPara="0" vertOverflow="overflow" horzOverflow="overflow" vert="horz" wrap="square" lIns="91440" tIns="45720" rIns="91440" bIns="45720" numCol="1" spcCol="0" rtlCol="0" fromWordArt="0" anchor="ctr" anchorCtr="0" forceAA="0" compatLnSpc="1">
+                        <a:prstTxWarp prst="textNoShape">
+                          <a:avLst/>
+                        </a:prstTxWarp>
+                        <a:noAutofit/>
+                      </wps:bodyPr>
+                    </wps:wsp>
+                  </a:graphicData>
+                </a:graphic>
+              </wp:anchor>
+            </w:drawing>
+          </mc:Choice>
+          <mc:Fallback>
+            <w:pict>
+              <v:rect w14:anchorId="3295BE2A" id="Rectángulo 5" o:spid="_x0000_s1026" style="position:absolute;margin-left:259.2pt;margin-top:11.1pt;width:175.2pt;height:40.8pt;z-index:251662336;visibility:visible;mso-wrap-style:square;mso-wrap-distance-left:9pt;mso-wrap-distance-top:0;mso-wrap-distance-right:9pt;mso-wrap-distance-bottom:0;mso-position-horizontal:absolute;mso-position-horizontal-relative:text;mso-position-vertical:absolute;mso-position-vertical-relative:text;v-text-anchor:middle" o:gfxdata="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" filled="f" strokecolor="#a8d08d [1945]" strokeweight="1pt"/>
+            </w:pict>
+          </mc:Fallback>
+        </mc:AlternateContent>
+      </w:r>
+      <w:r>
+        <w:rPr>
+          <w:rFonts w:ascii="Dax-Regular" w:hAnsi="Dax-Regular"/>
+          <w:lang w:val="es-419"/>
+        </w:rPr>
+        <w:drawing>
+          <wp:anchor distT="0" distB="0" distL="114300" distR="114300" simplePos="0" relativeHeight="251661312" behindDoc="0" locked="0" layoutInCell="1" allowOverlap="1" wp14:anchorId="0011DA1A" wp14:editId="3E387C04">
+            <wp:simplePos x="0" y="0"/>
+            <wp:positionH relativeFrom="column">
+              <wp:posOffset>3230880</wp:posOffset>
+            </wp:positionH>
+            <wp:positionV relativeFrom="paragraph">
+              <wp:posOffset>55880</wp:posOffset>
+            </wp:positionV>
+            <wp:extent cx="3307080" cy="3109969"/>
+            <wp:effectExtent l="0" t="0" r="7620" b="0"/>
+            <wp:wrapNone/>
+            <wp:docPr id="4" name="Imagen 4" descr="Texto&#10;&#10;Descripción generada automáticamente"/>
+            <wp:cNvGraphicFramePr>
+              <a:graphicFrameLocks xmlns:a="http://schemas.openxmlformats.org/drawingml/2006/main" noChangeAspect="1"/>
+            </wp:cNvGraphicFramePr>
+            <a:graphic xmlns:a="http://schemas.openxmlformats.org/drawingml/2006/main">
+              <a:graphicData uri="http://schemas.openxmlformats.org/drawingml/2006/picture">
+                <pic:pic xmlns:pic="http://schemas.openxmlformats.org/drawingml/2006/picture">
+                  <pic:nvPicPr>
+                    <pic:cNvPr id="4" name="Imagen 4" descr="Texto&#10;&#10;Descripción generada automáticamente"/>
+                    <pic:cNvPicPr/>
+                  </pic:nvPicPr>
+                  <pic:blipFill>
+                    <a:blip r:embed="rId13">
+                      <a:extLst>
+                        <a:ext uri="{28A0092B-C50C-407E-A947-70E740481C1C}">
+                          <a14:useLocalDpi xmlns:a14="http://schemas.microsoft.com/office/drawing/2010/main" val="0"/>
+                        </a:ext>
+                      </a:extLst>
+                    </a:blip>
+                    <a:stretch>
+                      <a:fillRect/>
+                    </a:stretch>
+                  </pic:blipFill>
+                  <pic:spPr>
+                    <a:xfrm>
+                      <a:off x="0" y="0"/>
+                      <a:ext cx="3307080" cy="3109969"/>
+                    </a:xfrm>
+                    <a:prstGeom prst="rect">
+                      <a:avLst/>
+                    </a:prstGeom>
+                  </pic:spPr>
+                </pic:pic>
+              </a:graphicData>
+            </a:graphic>
+            <wp14:sizeRelH relativeFrom="margin">
+              <wp14:pctWidth>0</wp14:pctWidth>
+            </wp14:sizeRelH>
+            <wp14:sizeRelV relativeFrom="margin">
+              <wp14:pctHeight>0</wp14:pctHeight>
+            </wp14:sizeRelV>
+          </wp:anchor>
+        </w:drawing>
+      </w:r>
+    </w:p>
+    <w:p>
+      <w:pPr>
+        <w:jc w:val="both"/>
+        <w:rPr>
+          <w:rFonts w:ascii="Dax-Regular" w:hAnsi="Dax-Regular"/>
+          <w:lang w:val="es-419"/>
+        </w:rPr>
+      </w:pPr>
+    </w:p>
+    <w:p>
+      <w:pPr>
+        <w:jc w:val="both"/>
+        <w:rPr>
+          <w:rFonts w:ascii="Dax-Regular" w:hAnsi="Dax-Regular"/>
+          <w:lang w:val="es-419"/>
+        </w:rPr>
+      </w:pPr>
+    </w:p>
+    <w:p>
+      <w:pPr>
+        <w:jc w:val="both"/>
+        <w:rPr>
+          <w:rFonts w:ascii="Dax-Regular" w:hAnsi="Dax-Regular"/>
+          <w:lang w:val="es-419"/>
+        </w:rPr>
+      </w:pPr>
+    </w:p>
+    <w:p>
+      <w:pPr>
+        <w:jc w:val="both"/>
+        <w:rPr>
+          <w:rFonts w:ascii="Dax-Regular" w:hAnsi="Dax-Regular"/>
+          <w:lang w:val="es-419"/>
+        </w:rPr>
+      </w:pPr>
+    </w:p>
+    <w:p>
+      <w:pPr>
+        <w:jc w:val="both"/>
+        <w:rPr>
+          <w:rFonts w:ascii="Dax-Regular" w:hAnsi="Dax-Regular"/>
+          <w:lang w:val="es-419"/>
+        </w:rPr>
+      </w:pPr>
+    </w:p>
+    <w:p>
+      <w:pPr>
+        <w:jc w:val="both"/>
+        <w:rPr>
+          <w:rFonts w:ascii="Dax-Regular" w:hAnsi="Dax-Regular"/>
+          <w:lang w:val="es-419"/>
+        </w:rPr>
+      </w:pPr>
+    </w:p>
+    <w:p>
+      <w:pPr>
+        <w:jc w:val="both"/>
+        <w:rPr>
+          <w:rFonts w:ascii="Dax-Regular" w:hAnsi="Dax-Regular"/>
+          <w:lang w:val="es-419"/>
+        </w:rPr>
+      </w:pPr>
+    </w:p>
+    <w:p>
+      <w:pPr>
+        <w:jc w:val="both"/>
+        <w:rPr>
+          <w:rFonts w:ascii="Dax-Regular" w:hAnsi="Dax-Regular"/>
+          <w:lang w:val="es-419"/>
+        </w:rPr>
+      </w:pPr>
+      <w:r>
+        <w:rPr>
+          <w:rFonts w:ascii="Dax-Regular" w:hAnsi="Dax-Regular"/>
+          <w:lang w:val="es-419"/>
+        </w:rPr>
+        <mc:AlternateContent>
+          <mc:Choice Requires="wps">
+            <w:drawing>
+              <wp:anchor distT="0" distB="0" distL="114300" distR="114300" simplePos="0" relativeHeight="251666432" behindDoc="0" locked="0" layoutInCell="1" allowOverlap="1" wp14:anchorId="00931974" wp14:editId="00ED8CFC">
+                <wp:simplePos x="0" y="0"/>
+                <wp:positionH relativeFrom="column">
+                  <wp:posOffset>-601980</wp:posOffset>
+                </wp:positionH>
+                <wp:positionV relativeFrom="paragraph">
+                  <wp:posOffset>180340</wp:posOffset>
+                </wp:positionV>
+                <wp:extent cx="3596640" cy="403860"/>
+                <wp:effectExtent l="0" t="0" r="22860" b="15240"/>
+                <wp:wrapNone/>
+                <wp:docPr id="7" name="Rectángulo 7"/>
+                <wp:cNvGraphicFramePr/>
+                <a:graphic xmlns:a="http://schemas.openxmlformats.org/drawingml/2006/main">
+                  <a:graphicData uri="http://schemas.microsoft.com/office/word/2010/wordprocessingShape">
+                    <wps:wsp>
+                      <wps:cNvSpPr/>
+                      <wps:spPr>
+                        <a:xfrm>
+                          <a:off x="0" y="0"/>
+                          <a:ext cx="3596640" cy="403860"/>
+                        </a:xfrm>
+                        <a:prstGeom prst="rect">
+                          <a:avLst/>
+                        </a:prstGeom>
+                        <a:noFill/>
+                        <a:ln>
+                          <a:solidFill>
+                            <a:schemeClr val="accent6">
+                              <a:lumMod val="60000"/>
+                              <a:lumOff val="40000"/>
+                            </a:schemeClr>
+                          </a:solidFill>
+                        </a:ln>
+                      </wps:spPr>
+                      <wps:style>
+                        <a:lnRef idx="2">
+                          <a:schemeClr val="accent1">
+                            <a:shade val="50000"/>
+                          </a:schemeClr>
+                        </a:lnRef>
+                        <a:fillRef idx="1">
+                          <a:schemeClr val="accent1"/>
+                        </a:fillRef>
+                        <a:effectRef idx="0">
+                          <a:schemeClr val="accent1"/>
+                        </a:effectRef>
+                        <a:fontRef idx="minor">
+                          <a:schemeClr val="lt1"/>
+                        </a:fontRef>
+                      </wps:style>
+                      <wps:bodyPr rot="0" spcFirstLastPara="0" vertOverflow="overflow" horzOverflow="overflow" vert="horz" wrap="square" lIns="91440" tIns="45720" rIns="91440" bIns="45720" numCol="1" spcCol="0" rtlCol="0" fromWordArt="0" anchor="ctr" anchorCtr="0" forceAA="0" compatLnSpc="1">
+                        <a:prstTxWarp prst="textNoShape">
+                          <a:avLst/>
+                        </a:prstTxWarp>
+                        <a:noAutofit/>
+                      </wps:bodyPr>
+                    </wps:wsp>
+                  </a:graphicData>
+                </a:graphic>
+                <wp14:sizeRelH relativeFrom="margin">
+                  <wp14:pctWidth>0</wp14:pctWidth>
+                </wp14:sizeRelH>
+                <wp14:sizeRelV relativeFrom="margin">
+                  <wp14:pctHeight>0</wp14:pctHeight>
+                </wp14:sizeRelV>
+              </wp:anchor>
+            </w:drawing>
+          </mc:Choice>
+          <mc:Fallback>
+            <w:pict>
+              <v:rect w14:anchorId="45ABF8AA" id="Rectángulo 7" o:spid="_x0000_s1026" style="position:absolute;margin-left:-47.4pt;margin-top:14.2pt;width:283.2pt;height:31.8pt;z-index:251666432;visibility:visible;mso-wrap-style:square;mso-width-percent:0;mso-height-percent:0;mso-wrap-distance-left:9pt;mso-wrap-distance-top:0;mso-wrap-distance-right:9pt;mso-wrap-distance-bottom:0;mso-position-horizontal:absolute;mso-position-horizontal-relative:text;mso-position-vertical:absolute;mso-position-vertical-relative:text;mso-width-percent:0;mso-height-percent:0;mso-width-relative:margin;mso-height-relative:margin;v-text-anchor:middle" o:gfxdata="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" filled="f" strokecolor="#a8d08d [1945]" strokeweight="1pt"/>
+            </w:pict>
+          </mc:Fallback>
+        </mc:AlternateContent>
+      </w:r>
+    </w:p>
+    <w:p>
+      <w:pPr>
+        <w:jc w:val="both"/>
+        <w:rPr>
+          <w:rFonts w:ascii="Dax-Regular" w:hAnsi="Dax-Regular"/>
+          <w:lang w:val="es-419"/>
+        </w:rPr>
+      </w:pPr>
+    </w:p>
+    <w:p>
+      <w:pPr>
+        <w:jc w:val="both"/>
+        <w:rPr>
+          <w:rFonts w:ascii="Dax-Regular" w:hAnsi="Dax-Regular"/>
+          <w:lang w:val="es-419"/>
+        </w:rPr>
+      </w:pPr>
+    </w:p>
+    <w:p>
+      <w:pPr>
+        <w:jc w:val="both"/>
+        <w:rPr>
+          <w:rFonts w:ascii="Dax-Regular" w:hAnsi="Dax-Regular"/>
+          <w:lang w:val="es-419"/>
+        </w:rPr>
+      </w:pPr>
+    </w:p>
+    <w:p>
+      <w:pPr>
+        <w:jc w:val="both"/>
+        <w:rPr>
+          <w:rFonts w:ascii="Dax-Regular" w:hAnsi="Dax-Regular"/>
+          <w:lang w:val="es-419"/>
+        </w:rPr>
+      </w:pPr>
+    </w:p>
+    <w:p>
+      <w:pPr>
+        <w:jc w:val="both"/>
+        <w:rPr>
+          <w:rFonts w:ascii="Dax-Regular" w:hAnsi="Dax-Regular"/>
+          <w:lang w:val="es-419"/>
+        </w:rPr>
+      </w:pPr>
+    </w:p>
+    <w:p>
+      <w:pPr>
+        <w:jc w:val="both"/>
+        <w:rPr>
+          <w:rFonts w:ascii="Dax-Regular" w:hAnsi="Dax-Regular"/>
+          <w:lang w:val="es-419"/>
+        </w:rPr>
+      </w:pPr>
+    </w:p>
+    <w:p>
+      <w:pPr>
+        <w:pStyle w:val="Prrafodelista"/>
         <w:numPr>
           <w:ilvl w:val="0"/>
           <w:numId w:val="19"/>
@@ -164,12 +1357,16 @@
         <w:jc w:val="both"/>
         <w:rPr>
           <w:rFonts w:ascii="Dax-Regular" w:hAnsi="Dax-Regular"/>
-          <w:lang w:val="es-419"/>
-        </w:rPr>
-      </w:pPr>
-      <w:r>
-        <w:rPr>
-          <w:rFonts w:ascii="Dax-Regular" w:hAnsi="Dax-Regular"/>
+          <w:b/>
+          <w:bCs/>
+          <w:lang w:val="es-419"/>
+        </w:rPr>
+      </w:pPr>
+      <w:r>
+        <w:rPr>
+          <w:rFonts w:ascii="Dax-Regular" w:hAnsi="Dax-Regular"/>
+          <w:b/>
+          <w:bCs/>
           <w:lang w:val="es-419"/>
         </w:rPr>
         <w:t>¿Por qué existen diferencias entre los dos algoritmos?</w:t>
@@ -177,25 +1374,57 @@
     </w:p>
     <w:p>
       <w:pPr>
-        <w:jc w:val="both"/>
-        <w:rPr>
-          <w:rFonts w:ascii="Dax-Regular" w:hAnsi="Dax-Regular"/>
-          <w:lang w:val="es-419"/>
-        </w:rPr>
-      </w:pPr>
-    </w:p>
-    <w:p>
-      <w:pPr>
-        <w:jc w:val="both"/>
-        <w:rPr>
-          <w:rFonts w:ascii="Dax-Regular" w:hAnsi="Dax-Regular"/>
-          <w:lang w:val="es-419"/>
-        </w:rPr>
-      </w:pPr>
-    </w:p>
-    <w:p>
-      <w:pPr>
-        <w:pStyle w:val="ListParagraph"/>
+        <w:shd w:val="clear" w:color="auto" w:fill="FFFFFF"/>
+        <w:textAlignment w:val="baseline"/>
+        <w:rPr>
+          <w:rFonts w:ascii="Dax-Regular" w:hAnsi="Dax-Regular"/>
+          <w:lang w:val="es-419"/>
+        </w:rPr>
+      </w:pPr>
+      <w:r>
+        <w:rPr>
+          <w:rFonts w:ascii="Dax-Regular" w:hAnsi="Dax-Regular"/>
+          <w:lang w:val="es-419"/>
+        </w:rPr>
+        <w:t xml:space="preserve">Existen diferencias porque bfs trabaja para calcular la ruta más corta de una sola fuente ya que usa el recuento mínimo desde un origen de vértice. DFS utiliza más bordes para atravesar hasta llegar al destino, lo que para nosotros era estación base y estación destino. </w:t>
+      </w:r>
+      <w:r>
+        <w:rPr>
+          <w:rFonts w:ascii="Dax-Regular" w:hAnsi="Dax-Regular"/>
+          <w:lang w:val="es-419"/>
+        </w:rPr>
+        <w:t>Conociendo lo anterior por eso es que los caminos del dfs con respecto a los del bfs aumentaron (itera más veces). Ahora bien, las recomendaciones para el uso de ambos son las siguientes:</w:t>
+      </w:r>
+    </w:p>
+    <w:p>
+      <w:pPr>
+        <w:shd w:val="clear" w:color="auto" w:fill="FFFFFF"/>
+        <w:textAlignment w:val="baseline"/>
+        <w:rPr>
+          <w:rFonts w:ascii="Dax-Regular" w:hAnsi="Dax-Regular"/>
+          <w:lang w:val="es-419"/>
+        </w:rPr>
+      </w:pPr>
+      <w:r>
+        <w:rPr>
+          <w:rFonts w:ascii="Dax-Regular" w:hAnsi="Dax-Regular"/>
+          <w:lang w:val="es-419"/>
+        </w:rPr>
+        <w:t>Bfs es adecuado para encontrar vértices dentro de áreas cercanas a la fuente de información (vertice inicial) y Dfs es adecuado para encontrar vértices alejados del vertice inicial. Con lo anterior, este laboratorio estaba diseñado para que su algoritmo más eficáz fuese bfs y en general aunque este es ineficiente en el consumo de  memoria si es optimo para encontrar la distancia más corta.</w:t>
+      </w:r>
+    </w:p>
+    <w:p>
+      <w:pPr>
+        <w:jc w:val="both"/>
+        <w:rPr>
+          <w:rFonts w:ascii="Dax-Regular" w:hAnsi="Dax-Regular"/>
+          <w:lang w:val="es-419"/>
+        </w:rPr>
+      </w:pPr>
+    </w:p>
+    <w:p>
+      <w:pPr>
+        <w:pStyle w:val="Prrafodelista"/>
         <w:numPr>
           <w:ilvl w:val="0"/>
           <w:numId w:val="19"/>
@@ -203,12 +1432,16 @@
         <w:jc w:val="both"/>
         <w:rPr>
           <w:rFonts w:ascii="Dax-Regular" w:hAnsi="Dax-Regular"/>
-          <w:lang w:val="es-419"/>
-        </w:rPr>
-      </w:pPr>
-      <w:r>
-        <w:rPr>
-          <w:rFonts w:ascii="Dax-Regular" w:hAnsi="Dax-Regular"/>
+          <w:b/>
+          <w:bCs/>
+          <w:lang w:val="es-419"/>
+        </w:rPr>
+      </w:pPr>
+      <w:r>
+        <w:rPr>
+          <w:rFonts w:ascii="Dax-Regular" w:hAnsi="Dax-Regular"/>
+          <w:b/>
+          <w:bCs/>
           <w:lang w:val="es-CO"/>
         </w:rPr>
         <w:t>¿Cuántos grafos se necesitan definir para solucionar los requerimientos del reto? y ¿Por qué?</w:t>
@@ -216,25 +1449,265 @@
     </w:p>
     <w:p>
       <w:pPr>
-        <w:jc w:val="both"/>
-        <w:rPr>
-          <w:rFonts w:ascii="Dax-Regular" w:hAnsi="Dax-Regular"/>
-          <w:lang w:val="es-419"/>
-        </w:rPr>
-      </w:pPr>
-    </w:p>
-    <w:p>
-      <w:pPr>
-        <w:jc w:val="both"/>
-        <w:rPr>
-          <w:rFonts w:ascii="Dax-Regular" w:hAnsi="Dax-Regular"/>
-          <w:lang w:val="es-419"/>
-        </w:rPr>
-      </w:pPr>
-    </w:p>
-    <w:p>
-      <w:pPr>
-        <w:pStyle w:val="ListParagraph"/>
+        <w:pStyle w:val="Prrafodelista"/>
+        <w:jc w:val="both"/>
+        <w:rPr>
+          <w:rFonts w:ascii="Dax-Regular" w:hAnsi="Dax-Regular"/>
+          <w:lang w:val="es-419"/>
+        </w:rPr>
+      </w:pPr>
+    </w:p>
+    <w:p>
+      <w:pPr>
+        <w:jc w:val="both"/>
+        <w:rPr>
+          <w:lang w:val="es-CO"/>
+        </w:rPr>
+      </w:pPr>
+      <w:r>
+        <w:rPr>
+          <w:rFonts w:ascii="Dax-Regular" w:hAnsi="Dax-Regular"/>
+          <w:lang w:val="es-CO"/>
+        </w:rPr>
+        <w:t>Para el reto 4 se necesitan dos tipos de grafos: dirigido y no dirigido. En este laboratorio el grafo que trabajamos fue dirigido d</w:t>
+      </w:r>
+      <w:r>
+        <w:rPr>
+          <w:lang w:val="es-CO"/>
+        </w:rPr>
+        <w:t>ado que las rutas tienen una dirección específica entre las estaciones</w:t>
+      </w:r>
+      <w:r>
+        <w:rPr>
+          <w:lang w:val="es-CO"/>
+        </w:rPr>
+        <w:t xml:space="preserve">, sin </w:t>
+      </w:r>
+      <w:r>
+        <w:rPr>
+          <w:lang w:val="es-CO"/>
+        </w:rPr>
+        <w:lastRenderedPageBreak/>
+        <w:t>embargo, en el reto tendremos diferentes rutas que apuntan al mismo destino, por lo cual necesitamos un grafo no dirigido.</w:t>
+      </w:r>
+    </w:p>
+    <w:p>
+      <w:pPr>
+        <w:jc w:val="both"/>
+        <w:rPr>
+          <w:lang w:val="es-CO"/>
+        </w:rPr>
+      </w:pPr>
+      <w:r>
+        <w:rPr>
+          <w:lang w:val="es-CO"/>
+        </w:rPr>
+        <w:t>La definición de lo anterior se da por:</w:t>
+      </w:r>
+    </w:p>
+    <w:p>
+      <w:pPr>
+        <w:jc w:val="both"/>
+        <w:rPr>
+          <w:rFonts w:ascii="Arial" w:hAnsi="Arial" w:cs="Arial"/>
+          <w:color w:val="202124"/>
+          <w:shd w:val="clear" w:color="auto" w:fill="FFFFFF"/>
+          <w:lang w:val="es-CO"/>
+        </w:rPr>
+      </w:pPr>
+      <w:r>
+        <w:rPr>
+          <w:rFonts w:ascii="Arial" w:hAnsi="Arial" w:cs="Arial"/>
+          <w:b/>
+          <w:bCs/>
+          <w:color w:val="202124"/>
+          <w:shd w:val="clear" w:color="auto" w:fill="FFFFFF"/>
+          <w:lang w:val="es-CO"/>
+        </w:rPr>
+        <w:t>“</w:t>
+      </w:r>
+      <w:r>
+        <w:rPr>
+          <w:rFonts w:ascii="Arial" w:hAnsi="Arial" w:cs="Arial"/>
+          <w:b/>
+          <w:bCs/>
+          <w:color w:val="202124"/>
+          <w:shd w:val="clear" w:color="auto" w:fill="FFFFFF"/>
+          <w:lang w:val="es-CO"/>
+        </w:rPr>
+        <w:t>Los arcos de un grafo dirigido se representan gráficamente con flechas.</w:t>
+      </w:r>
+      <w:r>
+        <w:rPr>
+          <w:rFonts w:ascii="Arial" w:hAnsi="Arial" w:cs="Arial"/>
+          <w:color w:val="202124"/>
+          <w:shd w:val="clear" w:color="auto" w:fill="FFFFFF"/>
+          <w:lang w:val="es-CO"/>
+        </w:rPr>
+        <w:t> </w:t>
+      </w:r>
+      <w:r>
+        <w:rPr>
+          <w:rFonts w:ascii="Arial" w:hAnsi="Arial" w:cs="Arial"/>
+          <w:b/>
+          <w:bCs/>
+          <w:color w:val="202124"/>
+          <w:shd w:val="clear" w:color="auto" w:fill="FFFFFF"/>
+          <w:lang w:val="es-CO"/>
+        </w:rPr>
+        <w:t>Un grafo no dirigido es un grafo donde los arcos conectan a los nodos en ambos sentidos</w:t>
+      </w:r>
+      <w:r>
+        <w:rPr>
+          <w:rFonts w:ascii="Arial" w:hAnsi="Arial" w:cs="Arial"/>
+          <w:color w:val="202124"/>
+          <w:shd w:val="clear" w:color="auto" w:fill="FFFFFF"/>
+          <w:lang w:val="es-CO"/>
+        </w:rPr>
+        <w:t>.</w:t>
+      </w:r>
+      <w:r>
+        <w:rPr>
+          <w:rFonts w:ascii="Arial" w:hAnsi="Arial" w:cs="Arial"/>
+          <w:color w:val="202124"/>
+          <w:shd w:val="clear" w:color="auto" w:fill="FFFFFF"/>
+          <w:lang w:val="es-CO"/>
+        </w:rPr>
+        <w:t>”</w:t>
+      </w:r>
+    </w:p>
+    <w:p>
+      <w:pPr>
+        <w:pStyle w:val="Prrafodelista"/>
+        <w:jc w:val="both"/>
+        <w:rPr>
+          <w:rFonts w:ascii="Dax-Regular" w:hAnsi="Dax-Regular"/>
+          <w:lang w:val="es-CO"/>
+        </w:rPr>
+      </w:pPr>
+    </w:p>
+    <w:p>
+      <w:pPr>
+        <w:jc w:val="both"/>
+        <w:rPr>
+          <w:rFonts w:ascii="Dax-Regular" w:hAnsi="Dax-Regular"/>
+          <w:lang w:val="es-CO"/>
+        </w:rPr>
+      </w:pPr>
+      <w:r>
+        <w:rPr>
+          <w:rFonts w:ascii="Dax-Regular" w:hAnsi="Dax-Regular"/>
+          <w:lang w:val="es-CO"/>
+        </w:rPr>
+        <w:t>Ejemplo en la vida cotidiana:</w:t>
+      </w:r>
+    </w:p>
+    <w:p>
+      <w:pPr>
+        <w:ind w:left="720"/>
+        <w:jc w:val="both"/>
+        <w:rPr>
+          <w:rFonts w:ascii="Dax-Regular" w:hAnsi="Dax-Regular"/>
+          <w:lang w:val="es-CO"/>
+        </w:rPr>
+      </w:pPr>
+      <w:r>
+        <w:rPr>
+          <w:rFonts w:ascii="Dax-Regular" w:hAnsi="Dax-Regular"/>
+          <w:lang w:val="es-CO"/>
+        </w:rPr>
+        <w:t>Grafo dirigido: Red de aguas de una ciudad puesto que cada tubería admite que el agua recorra en un solo sentido.</w:t>
+      </w:r>
+    </w:p>
+    <w:p>
+      <w:pPr>
+        <w:ind w:left="720"/>
+        <w:jc w:val="both"/>
+        <w:rPr>
+          <w:rFonts w:ascii="Dax-Regular" w:hAnsi="Dax-Regular"/>
+          <w:lang w:val="es-CO"/>
+        </w:rPr>
+      </w:pPr>
+      <w:r>
+        <w:rPr>
+          <w:rFonts w:ascii="Dax-Regular" w:hAnsi="Dax-Regular"/>
+          <w:lang w:val="es-CO"/>
+        </w:rPr>
+        <w:t>Grafo no dirigido: Carreteras, una carretera puede ser recorrida en ambos sentidos.</w:t>
+      </w:r>
+    </w:p>
+    <w:p>
+      <w:pPr>
+        <w:pStyle w:val="Prrafodelista"/>
+        <w:jc w:val="both"/>
+        <w:rPr>
+          <w:rFonts w:ascii="Dax-Regular" w:hAnsi="Dax-Regular"/>
+          <w:lang w:val="es-CO"/>
+        </w:rPr>
+      </w:pPr>
+    </w:p>
+    <w:p>
+      <w:pPr>
+        <w:jc w:val="both"/>
+        <w:rPr>
+          <w:rFonts w:ascii="Dax-Regular" w:hAnsi="Dax-Regular"/>
+          <w:lang w:val="es-CO"/>
+        </w:rPr>
+      </w:pPr>
+      <w:r>
+        <w:rPr>
+          <w:rFonts w:ascii="Dax-Regular" w:hAnsi="Dax-Regular"/>
+          <w:lang w:val="es-CO"/>
+        </w:rPr>
+        <w:t>Ejemplo en nuestro Reto 4:</w:t>
+      </w:r>
+    </w:p>
+    <w:p>
+      <w:pPr>
+        <w:pStyle w:val="Prrafodelista"/>
+        <w:jc w:val="both"/>
+        <w:rPr>
+          <w:rFonts w:ascii="Dax-Regular" w:hAnsi="Dax-Regular"/>
+          <w:lang w:val="es-CO"/>
+        </w:rPr>
+      </w:pPr>
+      <w:r>
+        <w:rPr>
+          <w:rFonts w:ascii="Dax-Regular" w:hAnsi="Dax-Regular"/>
+          <w:lang w:val="es-CO"/>
+        </w:rPr>
+        <w:t>Grafo dirigido: Rutas que solo van a una dirección de destino y no tienen transbordo.</w:t>
+      </w:r>
+    </w:p>
+    <w:p>
+      <w:pPr>
+        <w:pStyle w:val="Prrafodelista"/>
+        <w:jc w:val="both"/>
+        <w:rPr>
+          <w:rFonts w:ascii="Dax-Regular" w:hAnsi="Dax-Regular"/>
+          <w:lang w:val="es-CO"/>
+        </w:rPr>
+      </w:pPr>
+      <w:r>
+        <w:rPr>
+          <w:rFonts w:ascii="Dax-Regular" w:hAnsi="Dax-Regular"/>
+          <w:lang w:val="es-CO"/>
+        </w:rPr>
+        <w:t>Grafo no dirigido: Rutas compartidas, que tienen la misma dirección de destino y tienen transbordo.</w:t>
+      </w:r>
+    </w:p>
+    <w:p>
+      <w:pPr>
+        <w:jc w:val="both"/>
+        <w:rPr>
+          <w:rFonts w:ascii="Dax-Regular" w:hAnsi="Dax-Regular"/>
+          <w:lang w:val="es-419"/>
+        </w:rPr>
+      </w:pPr>
+    </w:p>
+    <w:p>
+      <w:pPr>
+        <w:pStyle w:val="Prrafodelista"/>
         <w:numPr>
           <w:ilvl w:val="0"/>
           <w:numId w:val="19"/>
@@ -242,12 +1715,16 @@
         <w:jc w:val="both"/>
         <w:rPr>
           <w:rFonts w:ascii="Dax-Regular" w:hAnsi="Dax-Regular"/>
-          <w:lang w:val="es-419"/>
-        </w:rPr>
-      </w:pPr>
-      <w:r>
-        <w:rPr>
-          <w:rFonts w:ascii="Dax-Regular" w:hAnsi="Dax-Regular"/>
+          <w:b/>
+          <w:bCs/>
+          <w:lang w:val="es-419"/>
+        </w:rPr>
+      </w:pPr>
+      <w:r>
+        <w:rPr>
+          <w:rFonts w:ascii="Dax-Regular" w:hAnsi="Dax-Regular"/>
+          <w:b/>
+          <w:bCs/>
           <w:lang w:val="es-419"/>
         </w:rPr>
         <w:t>¿Cuáles son las características específicas de cada uno de los grafos definidos? (vértices, arcos, denso o disperso, dirigido o no dirigido).</w:t>
@@ -255,25 +1732,98 @@
     </w:p>
     <w:p>
       <w:pPr>
-        <w:jc w:val="both"/>
-        <w:rPr>
-          <w:rFonts w:ascii="Dax-Regular" w:hAnsi="Dax-Regular"/>
-          <w:lang w:val="es-419"/>
-        </w:rPr>
-      </w:pPr>
-    </w:p>
-    <w:p>
-      <w:pPr>
-        <w:jc w:val="both"/>
-        <w:rPr>
-          <w:rFonts w:ascii="Dax-Regular" w:hAnsi="Dax-Regular"/>
-          <w:lang w:val="es-419"/>
-        </w:rPr>
-      </w:pPr>
-    </w:p>
-    <w:p>
-      <w:pPr>
-        <w:pStyle w:val="ListParagraph"/>
+        <w:pStyle w:val="Prrafodelista"/>
+        <w:jc w:val="both"/>
+        <w:rPr>
+          <w:rFonts w:ascii="Dax-Regular" w:hAnsi="Dax-Regular"/>
+          <w:lang w:val="es-419"/>
+        </w:rPr>
+      </w:pPr>
+      <w:r>
+        <w:rPr>
+          <w:rFonts w:ascii="Dax-Regular" w:hAnsi="Dax-Regular"/>
+          <w:lang w:val="es-419"/>
+        </w:rPr>
+        <w:t xml:space="preserve">Los grafos serán conectados donde para cada par de vértices existe un camino entre ellos. Como se mencionó anteriormente habrá tanto dirigido como no dirigido. Los arcos en el grafo dirigido serán unidireccionales mientras que en el no dirigido será bidireccional. </w:t>
+      </w:r>
+    </w:p>
+    <w:p>
+      <w:pPr>
+        <w:pStyle w:val="Prrafodelista"/>
+        <w:jc w:val="both"/>
+        <w:rPr>
+          <w:rFonts w:ascii="Dax-Regular" w:hAnsi="Dax-Regular"/>
+          <w:lang w:val="es-419"/>
+        </w:rPr>
+      </w:pPr>
+    </w:p>
+    <w:p>
+      <w:pPr>
+        <w:pStyle w:val="Prrafodelista"/>
+        <w:jc w:val="both"/>
+        <w:rPr>
+          <w:rFonts w:ascii="Dax-Regular" w:hAnsi="Dax-Regular"/>
+          <w:lang w:val="es-419"/>
+        </w:rPr>
+      </w:pPr>
+      <w:r>
+        <w:rPr>
+          <w:rFonts w:ascii="Dax-Regular" w:hAnsi="Dax-Regular"/>
+          <w:lang w:val="es-419"/>
+        </w:rPr>
+        <w:t xml:space="preserve">En cuanto a la densidad </w:t>
+      </w:r>
+      <w:r>
+        <w:rPr>
+          <w:rFonts w:ascii="Dax-Regular" w:hAnsi="Dax-Regular"/>
+          <w:lang w:val="es-419"/>
+        </w:rPr>
+        <w:t xml:space="preserve">que trata de el número de relaciones existentes entre el número de relaciones posibles mide y cuenta dichas relaciones o enlaces sobre el total. Por ejemplo, tenemos la red de los nodos de las rutas, nosotros queremos saber cuantas relaciones son (son los arcos/enlaces), lo que hace la densidad es que los cuenta y después se calcula el </w:t>
+      </w:r>
+      <w:r>
+        <w:rPr>
+          <w:rFonts w:ascii="Dax-Regular" w:hAnsi="Dax-Regular"/>
+          <w:lang w:val="es-419"/>
+        </w:rPr>
+        <w:t>número</w:t>
+      </w:r>
+      <w:r>
+        <w:rPr>
+          <w:rFonts w:ascii="Dax-Regular" w:hAnsi="Dax-Regular"/>
+          <w:lang w:val="es-419"/>
+        </w:rPr>
+        <w:t xml:space="preserve"> total de nodos dividido los posibles. </w:t>
+      </w:r>
+    </w:p>
+    <w:p>
+      <w:pPr>
+        <w:pStyle w:val="Prrafodelista"/>
+        <w:jc w:val="both"/>
+        <w:rPr>
+          <w:rFonts w:ascii="Dax-Regular" w:hAnsi="Dax-Regular"/>
+          <w:lang w:val="es-419"/>
+        </w:rPr>
+      </w:pPr>
+      <w:r>
+        <w:rPr>
+          <w:rFonts w:ascii="Dax-Regular" w:hAnsi="Dax-Regular"/>
+          <w:lang w:val="es-419"/>
+        </w:rPr>
+        <w:t xml:space="preserve">Dado lo anterior todo parece indicar a que nuestro grafo no será disperso ya que el número de nodos no será tan bajo como si fuese un grafo vacío pero lo que sería optimo lograr es que se acorte a la mitad. </w:t>
+      </w:r>
+    </w:p>
+    <w:p>
+      <w:pPr>
+        <w:jc w:val="both"/>
+        <w:rPr>
+          <w:rFonts w:ascii="Dax-Regular" w:hAnsi="Dax-Regular"/>
+          <w:lang w:val="es-419"/>
+        </w:rPr>
+      </w:pPr>
+    </w:p>
+    <w:p>
+      <w:pPr>
+        <w:pStyle w:val="Prrafodelista"/>
         <w:numPr>
           <w:ilvl w:val="0"/>
           <w:numId w:val="19"/>
@@ -281,12 +1831,16 @@
         <w:jc w:val="both"/>
         <w:rPr>
           <w:rFonts w:ascii="Dax-Regular" w:hAnsi="Dax-Regular"/>
-          <w:lang w:val="es-419"/>
-        </w:rPr>
-      </w:pPr>
-      <w:r>
-        <w:rPr>
-          <w:rFonts w:ascii="Dax-Regular" w:hAnsi="Dax-Regular"/>
+          <w:b/>
+          <w:bCs/>
+          <w:lang w:val="es-419"/>
+        </w:rPr>
+      </w:pPr>
+      <w:r>
+        <w:rPr>
+          <w:rFonts w:ascii="Dax-Regular" w:hAnsi="Dax-Regular"/>
+          <w:b/>
+          <w:bCs/>
           <w:lang w:val="es-419"/>
         </w:rPr>
         <w:t>Además de los grafos, ¿Qué otras estructuras de datos adicionales se necesitan para resolver los requerimientos? Y ¿Por qué?</w:t>
@@ -294,21 +1848,99 @@
     </w:p>
     <w:p>
       <w:pPr>
-        <w:jc w:val="both"/>
-        <w:rPr>
-          <w:rFonts w:ascii="Dax-Regular" w:hAnsi="Dax-Regular"/>
-          <w:lang w:val="es-419"/>
-        </w:rPr>
-      </w:pPr>
-    </w:p>
-    <w:p>
-      <w:pPr>
-        <w:jc w:val="both"/>
-        <w:rPr>
-          <w:rFonts w:ascii="Dax-Regular" w:hAnsi="Dax-Regular"/>
-          <w:lang w:val="es-419"/>
-        </w:rPr>
-      </w:pPr>
+        <w:pStyle w:val="Prrafodelista"/>
+        <w:jc w:val="both"/>
+        <w:rPr>
+          <w:rFonts w:ascii="Dax-Regular" w:hAnsi="Dax-Regular"/>
+          <w:lang w:val="es-419"/>
+        </w:rPr>
+      </w:pPr>
+      <w:r>
+        <w:rPr>
+          <w:rFonts w:ascii="Dax-Regular" w:hAnsi="Dax-Regular"/>
+          <w:lang w:val="es-419"/>
+        </w:rPr>
+        <w:t>En el reto hablan sobre encontrar los caminos m</w:t>
+      </w:r>
+      <w:r>
+        <w:rPr>
+          <w:rFonts w:ascii="Dax-Regular" w:hAnsi="Dax-Regular"/>
+          <w:lang w:val="es-419"/>
+        </w:rPr>
+        <w:t>ás</w:t>
+      </w:r>
+      <w:r>
+        <w:rPr>
+          <w:rFonts w:ascii="Dax-Regular" w:hAnsi="Dax-Regular"/>
+          <w:lang w:val="es-419"/>
+        </w:rPr>
+        <w:t xml:space="preserve"> cortos posibles desde un único vértice hasta todos los vértices del grafo, para ello se podría utilizar Dijkstra o </w:t>
+      </w:r>
+      <w:proofErr w:type="spellStart"/>
+      <w:r>
+        <w:rPr>
+          <w:rFonts w:ascii="Dax-Regular" w:hAnsi="Dax-Regular"/>
+          <w:lang w:val="es-419"/>
+        </w:rPr>
+        <w:t>Bellman</w:t>
+      </w:r>
+      <w:proofErr w:type="spellEnd"/>
+      <w:r>
+        <w:rPr>
+          <w:rFonts w:ascii="Dax-Regular" w:hAnsi="Dax-Regular"/>
+          <w:lang w:val="es-419"/>
+        </w:rPr>
+        <w:t>-Ford.</w:t>
+      </w:r>
+    </w:p>
+    <w:p>
+      <w:pPr>
+        <w:pStyle w:val="Prrafodelista"/>
+        <w:jc w:val="both"/>
+        <w:rPr>
+          <w:rFonts w:ascii="Dax-Regular" w:hAnsi="Dax-Regular"/>
+          <w:lang w:val="es-419"/>
+        </w:rPr>
+      </w:pPr>
+      <w:r>
+        <w:rPr>
+          <w:rFonts w:ascii="Dax-Regular" w:hAnsi="Dax-Regular"/>
+          <w:lang w:val="es-419"/>
+        </w:rPr>
+        <w:t xml:space="preserve">Para encontrar caminos posibles </w:t>
+      </w:r>
+      <w:proofErr w:type="spellStart"/>
+      <w:r>
+        <w:rPr>
+          <w:rFonts w:ascii="Dax-Regular" w:hAnsi="Dax-Regular"/>
+          <w:lang w:val="es-419"/>
+        </w:rPr>
+        <w:t>bfs</w:t>
+      </w:r>
+      <w:proofErr w:type="spellEnd"/>
+      <w:r>
+        <w:rPr>
+          <w:rFonts w:ascii="Dax-Regular" w:hAnsi="Dax-Regular"/>
+          <w:lang w:val="es-419"/>
+        </w:rPr>
+        <w:t xml:space="preserve"> o </w:t>
+      </w:r>
+      <w:proofErr w:type="spellStart"/>
+      <w:r>
+        <w:rPr>
+          <w:rFonts w:ascii="Dax-Regular" w:hAnsi="Dax-Regular"/>
+          <w:lang w:val="es-419"/>
+        </w:rPr>
+        <w:t>dfs</w:t>
+      </w:r>
+      <w:proofErr w:type="spellEnd"/>
+      <w:r>
+        <w:rPr>
+          <w:rFonts w:ascii="Dax-Regular" w:hAnsi="Dax-Regular"/>
+          <w:lang w:val="es-419"/>
+        </w:rPr>
+        <w:t>. Aún desconocemos si se utilizaría Prim o Kruskal, pero de los anteriores estamos seguros.</w:t>
+      </w:r>
     </w:p>
     <w:sectPr>
       <w:pgSz w:w="12240" w:h="15840"/>
@@ -871,6 +2503,119 @@
     </w:lvl>
   </w:abstractNum>
   <w:abstractNum w:abstractNumId="5" w15:restartNumberingAfterBreak="0">
+    <w:nsid w:val="160F6EC5"/>
+    <w:multiLevelType w:val="multilevel"/>
+    <w:tmpl w:val="71A2D0E6"/>
+    <w:lvl w:ilvl="0">
+      <w:start w:val="1"/>
+      <w:numFmt w:val="decimal"/>
+      <w:lvlText w:val="%1."/>
+      <w:lvlJc w:val="left"/>
+      <w:pPr>
+        <w:tabs>
+          <w:tab w:val="num" w:pos="720"/>
+        </w:tabs>
+        <w:ind w:left="720" w:hanging="360"/>
+      </w:pPr>
+    </w:lvl>
+    <w:lvl w:ilvl="1" w:tentative="1">
+      <w:start w:val="1"/>
+      <w:numFmt w:val="decimal"/>
+      <w:lvlText w:val="%2."/>
+      <w:lvlJc w:val="left"/>
+      <w:pPr>
+        <w:tabs>
+          <w:tab w:val="num" w:pos="1440"/>
+        </w:tabs>
+        <w:ind w:left="1440" w:hanging="360"/>
+      </w:pPr>
+    </w:lvl>
+    <w:lvl w:ilvl="2" w:tentative="1">
+      <w:start w:val="1"/>
+      <w:numFmt w:val="decimal"/>
+      <w:lvlText w:val="%3."/>
+      <w:lvlJc w:val="left"/>
+      <w:pPr>
+        <w:tabs>
+          <w:tab w:val="num" w:pos="2160"/>
+        </w:tabs>
+        <w:ind w:left="2160" w:hanging="360"/>
+      </w:pPr>
+    </w:lvl>
+    <w:lvl w:ilvl="3" w:tentative="1">
+      <w:start w:val="1"/>
+      <w:numFmt w:val="decimal"/>
+      <w:lvlText w:val="%4."/>
+      <w:lvlJc w:val="left"/>
+      <w:pPr>
+        <w:tabs>
+          <w:tab w:val="num" w:pos="2880"/>
+        </w:tabs>
+        <w:ind w:left="2880" w:hanging="360"/>
+      </w:pPr>
+    </w:lvl>
+    <w:lvl w:ilvl="4" w:tentative="1">
+      <w:start w:val="1"/>
+      <w:numFmt w:val="decimal"/>
+      <w:lvlText w:val="%5."/>
+      <w:lvlJc w:val="left"/>
+      <w:pPr>
+        <w:tabs>
+          <w:tab w:val="num" w:pos="3600"/>
+        </w:tabs>
+        <w:ind w:left="3600" w:hanging="360"/>
+      </w:pPr>
+    </w:lvl>
+    <w:lvl w:ilvl="5" w:tentative="1">
+      <w:start w:val="1"/>
+      <w:numFmt w:val="decimal"/>
+      <w:lvlText w:val="%6."/>
+      <w:lvlJc w:val="left"/>
+      <w:pPr>
+        <w:tabs>
+          <w:tab w:val="num" w:pos="4320"/>
+        </w:tabs>
+        <w:ind w:left="4320" w:hanging="360"/>
+      </w:pPr>
+    </w:lvl>
+    <w:lvl w:ilvl="6" w:tentative="1">
+      <w:start w:val="1"/>
+      <w:numFmt w:val="decimal"/>
+      <w:lvlText w:val="%7."/>
+      <w:lvlJc w:val="left"/>
+      <w:pPr>
+        <w:tabs>
+          <w:tab w:val="num" w:pos="5040"/>
+        </w:tabs>
+        <w:ind w:left="5040" w:hanging="360"/>
+      </w:pPr>
+    </w:lvl>
+    <w:lvl w:ilvl="7" w:tentative="1">
+      <w:start w:val="1"/>
+      <w:numFmt w:val="decimal"/>
+      <w:lvlText w:val="%8."/>
+      <w:lvlJc w:val="left"/>
+      <w:pPr>
+        <w:tabs>
+          <w:tab w:val="num" w:pos="5760"/>
+        </w:tabs>
+        <w:ind w:left="5760" w:hanging="360"/>
+      </w:pPr>
+    </w:lvl>
+    <w:lvl w:ilvl="8" w:tentative="1">
+      <w:start w:val="1"/>
+      <w:numFmt w:val="decimal"/>
+      <w:lvlText w:val="%9."/>
+      <w:lvlJc w:val="left"/>
+      <w:pPr>
+        <w:tabs>
+          <w:tab w:val="num" w:pos="6480"/>
+        </w:tabs>
+        <w:ind w:left="6480" w:hanging="360"/>
+      </w:pPr>
+    </w:lvl>
+  </w:abstractNum>
+  <w:abstractNum w:abstractNumId="6" w15:restartNumberingAfterBreak="0">
     <w:nsid w:val="16C4207E"/>
     <w:multiLevelType w:val="hybridMultilevel"/>
     <w:tmpl w:val="72F6D186"/>
@@ -983,7 +2728,7 @@
       </w:rPr>
     </w:lvl>
   </w:abstractNum>
-  <w:abstractNum w:abstractNumId="6" w15:restartNumberingAfterBreak="0">
+  <w:abstractNum w:abstractNumId="7" w15:restartNumberingAfterBreak="0">
     <w:nsid w:val="176E085D"/>
     <w:multiLevelType w:val="hybridMultilevel"/>
     <w:tmpl w:val="52167A36"/>
@@ -1069,7 +2814,7 @@
       </w:pPr>
     </w:lvl>
   </w:abstractNum>
-  <w:abstractNum w:abstractNumId="7" w15:restartNumberingAfterBreak="0">
+  <w:abstractNum w:abstractNumId="8" w15:restartNumberingAfterBreak="0">
     <w:nsid w:val="1F8E50B9"/>
     <w:multiLevelType w:val="hybridMultilevel"/>
     <w:tmpl w:val="33E64F08"/>
@@ -1182,7 +2927,7 @@
       </w:rPr>
     </w:lvl>
   </w:abstractNum>
-  <w:abstractNum w:abstractNumId="8" w15:restartNumberingAfterBreak="0">
+  <w:abstractNum w:abstractNumId="9" w15:restartNumberingAfterBreak="0">
     <w:nsid w:val="293519CA"/>
     <w:multiLevelType w:val="hybridMultilevel"/>
     <w:tmpl w:val="419A42D0"/>
@@ -1268,7 +3013,120 @@
       </w:pPr>
     </w:lvl>
   </w:abstractNum>
-  <w:abstractNum w:abstractNumId="9" w15:restartNumberingAfterBreak="0">
+  <w:abstractNum w:abstractNumId="10" w15:restartNumberingAfterBreak="0">
+    <w:nsid w:val="33E47BF1"/>
+    <w:multiLevelType w:val="multilevel"/>
+    <w:tmpl w:val="35FA1E96"/>
+    <w:lvl w:ilvl="0">
+      <w:start w:val="1"/>
+      <w:numFmt w:val="decimal"/>
+      <w:lvlText w:val="%1."/>
+      <w:lvlJc w:val="left"/>
+      <w:pPr>
+        <w:tabs>
+          <w:tab w:val="num" w:pos="720"/>
+        </w:tabs>
+        <w:ind w:left="720" w:hanging="360"/>
+      </w:pPr>
+    </w:lvl>
+    <w:lvl w:ilvl="1" w:tentative="1">
+      <w:start w:val="1"/>
+      <w:numFmt w:val="decimal"/>
+      <w:lvlText w:val="%2."/>
+      <w:lvlJc w:val="left"/>
+      <w:pPr>
+        <w:tabs>
+          <w:tab w:val="num" w:pos="1440"/>
+        </w:tabs>
+        <w:ind w:left="1440" w:hanging="360"/>
+      </w:pPr>
+    </w:lvl>
+    <w:lvl w:ilvl="2" w:tentative="1">
+      <w:start w:val="1"/>
+      <w:numFmt w:val="decimal"/>
+      <w:lvlText w:val="%3."/>
+      <w:lvlJc w:val="left"/>
+      <w:pPr>
+        <w:tabs>
+          <w:tab w:val="num" w:pos="2160"/>
+        </w:tabs>
+        <w:ind w:left="2160" w:hanging="360"/>
+      </w:pPr>
+    </w:lvl>
+    <w:lvl w:ilvl="3" w:tentative="1">
+      <w:start w:val="1"/>
+      <w:numFmt w:val="decimal"/>
+      <w:lvlText w:val="%4."/>
+      <w:lvlJc w:val="left"/>
+      <w:pPr>
+        <w:tabs>
+          <w:tab w:val="num" w:pos="2880"/>
+        </w:tabs>
+        <w:ind w:left="2880" w:hanging="360"/>
+      </w:pPr>
+    </w:lvl>
+    <w:lvl w:ilvl="4" w:tentative="1">
+      <w:start w:val="1"/>
+      <w:numFmt w:val="decimal"/>
+      <w:lvlText w:val="%5."/>
+      <w:lvlJc w:val="left"/>
+      <w:pPr>
+        <w:tabs>
+          <w:tab w:val="num" w:pos="3600"/>
+        </w:tabs>
+        <w:ind w:left="3600" w:hanging="360"/>
+      </w:pPr>
+    </w:lvl>
+    <w:lvl w:ilvl="5" w:tentative="1">
+      <w:start w:val="1"/>
+      <w:numFmt w:val="decimal"/>
+      <w:lvlText w:val="%6."/>
+      <w:lvlJc w:val="left"/>
+      <w:pPr>
+        <w:tabs>
+          <w:tab w:val="num" w:pos="4320"/>
+        </w:tabs>
+        <w:ind w:left="4320" w:hanging="360"/>
+      </w:pPr>
+    </w:lvl>
+    <w:lvl w:ilvl="6" w:tentative="1">
+      <w:start w:val="1"/>
+      <w:numFmt w:val="decimal"/>
+      <w:lvlText w:val="%7."/>
+      <w:lvlJc w:val="left"/>
+      <w:pPr>
+        <w:tabs>
+          <w:tab w:val="num" w:pos="5040"/>
+        </w:tabs>
+        <w:ind w:left="5040" w:hanging="360"/>
+      </w:pPr>
+    </w:lvl>
+    <w:lvl w:ilvl="7" w:tentative="1">
+      <w:start w:val="1"/>
+      <w:numFmt w:val="decimal"/>
+      <w:lvlText w:val="%8."/>
+      <w:lvlJc w:val="left"/>
+      <w:pPr>
+        <w:tabs>
+          <w:tab w:val="num" w:pos="5760"/>
+        </w:tabs>
+        <w:ind w:left="5760" w:hanging="360"/>
+      </w:pPr>
+    </w:lvl>
+    <w:lvl w:ilvl="8" w:tentative="1">
+      <w:start w:val="1"/>
+      <w:numFmt w:val="decimal"/>
+      <w:lvlText w:val="%9."/>
+      <w:lvlJc w:val="left"/>
+      <w:pPr>
+        <w:tabs>
+          <w:tab w:val="num" w:pos="6480"/>
+        </w:tabs>
+        <w:ind w:left="6480" w:hanging="360"/>
+      </w:pPr>
+    </w:lvl>
+  </w:abstractNum>
+  <w:abstractNum w:abstractNumId="11" w15:restartNumberingAfterBreak="0">
     <w:nsid w:val="37777CB3"/>
     <w:multiLevelType w:val="hybridMultilevel"/>
     <w:tmpl w:val="211EC694"/>
@@ -1354,7 +3212,7 @@
       </w:pPr>
     </w:lvl>
   </w:abstractNum>
-  <w:abstractNum w:abstractNumId="10" w15:restartNumberingAfterBreak="0">
+  <w:abstractNum w:abstractNumId="12" w15:restartNumberingAfterBreak="0">
     <w:nsid w:val="41F05C72"/>
     <w:multiLevelType w:val="hybridMultilevel"/>
     <w:tmpl w:val="8842D91A"/>
@@ -1468,7 +3326,7 @@
       </w:rPr>
     </w:lvl>
   </w:abstractNum>
-  <w:abstractNum w:abstractNumId="11" w15:restartNumberingAfterBreak="0">
+  <w:abstractNum w:abstractNumId="13" w15:restartNumberingAfterBreak="0">
     <w:nsid w:val="43BC4802"/>
     <w:multiLevelType w:val="hybridMultilevel"/>
     <w:tmpl w:val="836AE93E"/>
@@ -1554,7 +3412,7 @@
       </w:pPr>
     </w:lvl>
   </w:abstractNum>
-  <w:abstractNum w:abstractNumId="12" w15:restartNumberingAfterBreak="0">
+  <w:abstractNum w:abstractNumId="14" w15:restartNumberingAfterBreak="0">
     <w:nsid w:val="446D4DDB"/>
     <w:multiLevelType w:val="multilevel"/>
     <w:tmpl w:val="0409001D"/>
@@ -1667,7 +3525,7 @@
       </w:rPr>
     </w:lvl>
   </w:abstractNum>
-  <w:abstractNum w:abstractNumId="13" w15:restartNumberingAfterBreak="0">
+  <w:abstractNum w:abstractNumId="15" w15:restartNumberingAfterBreak="0">
     <w:nsid w:val="4723600A"/>
     <w:multiLevelType w:val="hybridMultilevel"/>
     <w:tmpl w:val="731ED4AE"/>
@@ -1753,7 +3611,7 @@
       </w:pPr>
     </w:lvl>
   </w:abstractNum>
-  <w:abstractNum w:abstractNumId="14" w15:restartNumberingAfterBreak="0">
+  <w:abstractNum w:abstractNumId="16" w15:restartNumberingAfterBreak="0">
     <w:nsid w:val="59085AB3"/>
     <w:multiLevelType w:val="hybridMultilevel"/>
     <w:tmpl w:val="7A268518"/>
@@ -1866,7 +3724,7 @@
       </w:rPr>
     </w:lvl>
   </w:abstractNum>
-  <w:abstractNum w:abstractNumId="15" w15:restartNumberingAfterBreak="0">
+  <w:abstractNum w:abstractNumId="17" w15:restartNumberingAfterBreak="0">
     <w:nsid w:val="5C974F57"/>
     <w:multiLevelType w:val="hybridMultilevel"/>
     <w:tmpl w:val="211EC694"/>
@@ -1952,7 +3810,7 @@
       </w:pPr>
     </w:lvl>
   </w:abstractNum>
-  <w:abstractNum w:abstractNumId="16" w15:restartNumberingAfterBreak="0">
+  <w:abstractNum w:abstractNumId="18" w15:restartNumberingAfterBreak="0">
     <w:nsid w:val="5EBA3F4E"/>
     <w:multiLevelType w:val="hybridMultilevel"/>
     <w:tmpl w:val="874CF82C"/>
@@ -2038,7 +3896,7 @@
       </w:pPr>
     </w:lvl>
   </w:abstractNum>
-  <w:abstractNum w:abstractNumId="17" w15:restartNumberingAfterBreak="0">
+  <w:abstractNum w:abstractNumId="19" w15:restartNumberingAfterBreak="0">
     <w:nsid w:val="6A4C39F0"/>
     <w:multiLevelType w:val="hybridMultilevel"/>
     <w:tmpl w:val="CCB606F4"/>
@@ -2124,7 +3982,7 @@
       </w:pPr>
     </w:lvl>
   </w:abstractNum>
-  <w:abstractNum w:abstractNumId="18" w15:restartNumberingAfterBreak="0">
+  <w:abstractNum w:abstractNumId="20" w15:restartNumberingAfterBreak="0">
     <w:nsid w:val="7964390B"/>
     <w:multiLevelType w:val="hybridMultilevel"/>
     <w:tmpl w:val="26C01794"/>
@@ -2211,52 +4069,52 @@
     </w:lvl>
   </w:abstractNum>
   <w:num w:numId="1" w16cid:durableId="1132019385">
-    <w:abstractNumId w:val="12"/>
+    <w:abstractNumId w:val="14"/>
   </w:num>
   <w:num w:numId="2" w16cid:durableId="6753279">
     <w:abstractNumId w:val="1"/>
   </w:num>
   <w:num w:numId="3" w16cid:durableId="1450856078">
-    <w:abstractNumId w:val="13"/>
+    <w:abstractNumId w:val="15"/>
   </w:num>
   <w:num w:numId="4" w16cid:durableId="1653556879">
-    <w:abstractNumId w:val="16"/>
+    <w:abstractNumId w:val="18"/>
   </w:num>
   <w:num w:numId="5" w16cid:durableId="540476755">
-    <w:abstractNumId w:val="18"/>
+    <w:abstractNumId w:val="20"/>
   </w:num>
   <w:num w:numId="6" w16cid:durableId="910892580">
     <w:abstractNumId w:val="0"/>
   </w:num>
   <w:num w:numId="7" w16cid:durableId="237372384">
-    <w:abstractNumId w:val="9"/>
+    <w:abstractNumId w:val="11"/>
   </w:num>
   <w:num w:numId="8" w16cid:durableId="1948124778">
-    <w:abstractNumId w:val="15"/>
+    <w:abstractNumId w:val="17"/>
   </w:num>
   <w:num w:numId="9" w16cid:durableId="1119111084">
     <w:abstractNumId w:val="3"/>
   </w:num>
   <w:num w:numId="10" w16cid:durableId="1889872194">
-    <w:abstractNumId w:val="7"/>
+    <w:abstractNumId w:val="8"/>
   </w:num>
   <w:num w:numId="11" w16cid:durableId="233860055">
-    <w:abstractNumId w:val="14"/>
+    <w:abstractNumId w:val="16"/>
   </w:num>
   <w:num w:numId="12" w16cid:durableId="90126500">
-    <w:abstractNumId w:val="5"/>
+    <w:abstractNumId w:val="6"/>
   </w:num>
   <w:num w:numId="13" w16cid:durableId="1349329790">
-    <w:abstractNumId w:val="8"/>
+    <w:abstractNumId w:val="9"/>
   </w:num>
   <w:num w:numId="14" w16cid:durableId="1369144434">
-    <w:abstractNumId w:val="17"/>
+    <w:abstractNumId w:val="19"/>
   </w:num>
   <w:num w:numId="15" w16cid:durableId="1311248342">
-    <w:abstractNumId w:val="10"/>
+    <w:abstractNumId w:val="12"/>
   </w:num>
   <w:num w:numId="16" w16cid:durableId="1969434077">
-    <w:abstractNumId w:val="11"/>
+    <w:abstractNumId w:val="13"/>
   </w:num>
   <w:num w:numId="17" w16cid:durableId="803161474">
     <w:abstractNumId w:val="2"/>
@@ -2265,7 +4123,13 @@
     <w:abstractNumId w:val="4"/>
   </w:num>
   <w:num w:numId="19" w16cid:durableId="1976177825">
-    <w:abstractNumId w:val="6"/>
+    <w:abstractNumId w:val="7"/>
+  </w:num>
+  <w:num w:numId="20" w16cid:durableId="285046368">
+    <w:abstractNumId w:val="5"/>
+  </w:num>
+  <w:num w:numId="21" w16cid:durableId="1840845294">
+    <w:abstractNumId w:val="10"/>
   </w:num>
 </w:numbering>
 </file>
@@ -2673,11 +4537,11 @@
       <w:noProof/>
     </w:rPr>
   </w:style>
-  <w:style w:type="paragraph" w:styleId="Heading1">
+  <w:style w:type="paragraph" w:styleId="Ttulo1">
     <w:name w:val="heading 1"/>
     <w:basedOn w:val="Normal"/>
     <w:next w:val="Normal"/>
-    <w:link w:val="Heading1Char"/>
+    <w:link w:val="Ttulo1Car"/>
     <w:uiPriority w:val="9"/>
     <w:qFormat/>
     <w:rsid w:val="003C0715"/>
@@ -2694,11 +4558,11 @@
       <w:szCs w:val="32"/>
     </w:rPr>
   </w:style>
-  <w:style w:type="paragraph" w:styleId="Heading2">
+  <w:style w:type="paragraph" w:styleId="Ttulo2">
     <w:name w:val="heading 2"/>
     <w:basedOn w:val="Normal"/>
     <w:next w:val="Normal"/>
-    <w:link w:val="Heading2Char"/>
+    <w:link w:val="Ttulo2Car"/>
     <w:uiPriority w:val="9"/>
     <w:unhideWhenUsed/>
     <w:qFormat/>
@@ -2716,13 +4580,13 @@
       <w:szCs w:val="26"/>
     </w:rPr>
   </w:style>
-  <w:style w:type="character" w:default="1" w:styleId="DefaultParagraphFont">
+  <w:style w:type="character" w:default="1" w:styleId="Fuentedeprrafopredeter">
     <w:name w:val="Default Paragraph Font"/>
     <w:uiPriority w:val="1"/>
     <w:semiHidden/>
     <w:unhideWhenUsed/>
   </w:style>
-  <w:style w:type="table" w:default="1" w:styleId="TableNormal">
+  <w:style w:type="table" w:default="1" w:styleId="Tablanormal">
     <w:name w:val="Normal Table"/>
     <w:uiPriority w:val="99"/>
     <w:semiHidden/>
@@ -2737,17 +4601,17 @@
       </w:tblCellMar>
     </w:tblPr>
   </w:style>
-  <w:style w:type="numbering" w:default="1" w:styleId="NoList">
+  <w:style w:type="numbering" w:default="1" w:styleId="Sinlista">
     <w:name w:val="No List"/>
     <w:uiPriority w:val="99"/>
     <w:semiHidden/>
     <w:unhideWhenUsed/>
   </w:style>
-  <w:style w:type="paragraph" w:styleId="Title">
+  <w:style w:type="paragraph" w:styleId="Ttulo">
     <w:name w:val="Title"/>
     <w:basedOn w:val="Normal"/>
     <w:next w:val="Normal"/>
-    <w:link w:val="TitleChar"/>
+    <w:link w:val="TtuloCar"/>
     <w:uiPriority w:val="10"/>
     <w:qFormat/>
     <w:rsid w:val="00BA3B38"/>
@@ -2763,10 +4627,10 @@
       <w:szCs w:val="56"/>
     </w:rPr>
   </w:style>
-  <w:style w:type="character" w:customStyle="1" w:styleId="TitleChar">
-    <w:name w:val="Title Char"/>
-    <w:basedOn w:val="DefaultParagraphFont"/>
-    <w:link w:val="Title"/>
+  <w:style w:type="character" w:customStyle="1" w:styleId="TtuloCar">
+    <w:name w:val="Título Car"/>
+    <w:basedOn w:val="Fuentedeprrafopredeter"/>
+    <w:link w:val="Ttulo"/>
     <w:uiPriority w:val="10"/>
     <w:rsid w:val="00BA3B38"/>
     <w:rPr>
@@ -2778,7 +4642,7 @@
       <w:szCs w:val="56"/>
     </w:rPr>
   </w:style>
-  <w:style w:type="paragraph" w:styleId="ListParagraph">
+  <w:style w:type="paragraph" w:styleId="Prrafodelista">
     <w:name w:val="List Paragraph"/>
     <w:basedOn w:val="Normal"/>
     <w:uiPriority w:val="34"/>
@@ -2792,9 +4656,9 @@
       <w:noProof w:val="0"/>
     </w:rPr>
   </w:style>
-  <w:style w:type="character" w:styleId="CommentReference">
+  <w:style w:type="character" w:styleId="Refdecomentario">
     <w:name w:val="annotation reference"/>
-    <w:basedOn w:val="DefaultParagraphFont"/>
+    <w:basedOn w:val="Fuentedeprrafopredeter"/>
     <w:uiPriority w:val="99"/>
     <w:semiHidden/>
     <w:unhideWhenUsed/>
@@ -2804,10 +4668,10 @@
       <w:szCs w:val="16"/>
     </w:rPr>
   </w:style>
-  <w:style w:type="paragraph" w:styleId="CommentText">
+  <w:style w:type="paragraph" w:styleId="Textocomentario">
     <w:name w:val="annotation text"/>
     <w:basedOn w:val="Normal"/>
-    <w:link w:val="CommentTextChar"/>
+    <w:link w:val="TextocomentarioCar"/>
     <w:uiPriority w:val="99"/>
     <w:semiHidden/>
     <w:unhideWhenUsed/>
@@ -2821,10 +4685,10 @@
       <w:szCs w:val="20"/>
     </w:rPr>
   </w:style>
-  <w:style w:type="character" w:customStyle="1" w:styleId="CommentTextChar">
-    <w:name w:val="Comment Text Char"/>
-    <w:basedOn w:val="DefaultParagraphFont"/>
-    <w:link w:val="CommentText"/>
+  <w:style w:type="character" w:customStyle="1" w:styleId="TextocomentarioCar">
+    <w:name w:val="Texto comentario Car"/>
+    <w:basedOn w:val="Fuentedeprrafopredeter"/>
+    <w:link w:val="Textocomentario"/>
     <w:uiPriority w:val="99"/>
     <w:semiHidden/>
     <w:rsid w:val="00A442AC"/>
@@ -2833,7 +4697,7 @@
       <w:szCs w:val="20"/>
     </w:rPr>
   </w:style>
-  <w:style w:type="paragraph" w:styleId="Caption">
+  <w:style w:type="paragraph" w:styleId="Descripcin">
     <w:name w:val="caption"/>
     <w:basedOn w:val="Normal"/>
     <w:next w:val="Normal"/>
@@ -2853,9 +4717,9 @@
       <w:szCs w:val="18"/>
     </w:rPr>
   </w:style>
-  <w:style w:type="table" w:styleId="GridTable2">
+  <w:style w:type="table" w:styleId="Tabladecuadrcula2">
     <w:name w:val="Grid Table 2"/>
-    <w:basedOn w:val="TableNormal"/>
+    <w:basedOn w:val="Tablanormal"/>
     <w:uiPriority w:val="47"/>
     <w:rsid w:val="00076EA8"/>
     <w:pPr>
@@ -2928,10 +4792,10 @@
       </w:tcPr>
     </w:tblStylePr>
   </w:style>
-  <w:style w:type="character" w:customStyle="1" w:styleId="Heading1Char">
-    <w:name w:val="Heading 1 Char"/>
-    <w:basedOn w:val="DefaultParagraphFont"/>
-    <w:link w:val="Heading1"/>
+  <w:style w:type="character" w:customStyle="1" w:styleId="Ttulo1Car">
+    <w:name w:val="Título 1 Car"/>
+    <w:basedOn w:val="Fuentedeprrafopredeter"/>
+    <w:link w:val="Ttulo1"/>
     <w:uiPriority w:val="9"/>
     <w:rsid w:val="003C0715"/>
     <w:rPr>
@@ -2942,10 +4806,10 @@
       <w:szCs w:val="32"/>
     </w:rPr>
   </w:style>
-  <w:style w:type="character" w:customStyle="1" w:styleId="Heading2Char">
-    <w:name w:val="Heading 2 Char"/>
-    <w:basedOn w:val="DefaultParagraphFont"/>
-    <w:link w:val="Heading2"/>
+  <w:style w:type="character" w:customStyle="1" w:styleId="Ttulo2Car">
+    <w:name w:val="Título 2 Car"/>
+    <w:basedOn w:val="Fuentedeprrafopredeter"/>
+    <w:link w:val="Ttulo2"/>
     <w:uiPriority w:val="9"/>
     <w:rsid w:val="003C0715"/>
     <w:rPr>
@@ -2956,10 +4820,10 @@
       <w:szCs w:val="26"/>
     </w:rPr>
   </w:style>
-  <w:style w:type="paragraph" w:styleId="Header">
+  <w:style w:type="paragraph" w:styleId="Encabezado">
     <w:name w:val="header"/>
     <w:basedOn w:val="Normal"/>
-    <w:link w:val="HeaderChar"/>
+    <w:link w:val="EncabezadoCar"/>
     <w:uiPriority w:val="99"/>
     <w:unhideWhenUsed/>
     <w:rsid w:val="00B744F1"/>
@@ -2971,20 +4835,20 @@
       <w:spacing w:after="0" w:line="240" w:lineRule="auto"/>
     </w:pPr>
   </w:style>
-  <w:style w:type="character" w:customStyle="1" w:styleId="HeaderChar">
-    <w:name w:val="Header Char"/>
-    <w:basedOn w:val="DefaultParagraphFont"/>
-    <w:link w:val="Header"/>
+  <w:style w:type="character" w:customStyle="1" w:styleId="EncabezadoCar">
+    <w:name w:val="Encabezado Car"/>
+    <w:basedOn w:val="Fuentedeprrafopredeter"/>
+    <w:link w:val="Encabezado"/>
     <w:uiPriority w:val="99"/>
     <w:rsid w:val="00B744F1"/>
     <w:rPr>
       <w:noProof/>
     </w:rPr>
   </w:style>
-  <w:style w:type="paragraph" w:styleId="Footer">
+  <w:style w:type="paragraph" w:styleId="Piedepgina">
     <w:name w:val="footer"/>
     <w:basedOn w:val="Normal"/>
-    <w:link w:val="FooterChar"/>
+    <w:link w:val="PiedepginaCar"/>
     <w:uiPriority w:val="99"/>
     <w:unhideWhenUsed/>
     <w:rsid w:val="00B744F1"/>
@@ -2996,14 +4860,43 @@
       <w:spacing w:after="0" w:line="240" w:lineRule="auto"/>
     </w:pPr>
   </w:style>
-  <w:style w:type="character" w:customStyle="1" w:styleId="FooterChar">
-    <w:name w:val="Footer Char"/>
-    <w:basedOn w:val="DefaultParagraphFont"/>
-    <w:link w:val="Footer"/>
+  <w:style w:type="character" w:customStyle="1" w:styleId="PiedepginaCar">
+    <w:name w:val="Pie de página Car"/>
+    <w:basedOn w:val="Fuentedeprrafopredeter"/>
+    <w:link w:val="Piedepgina"/>
     <w:uiPriority w:val="99"/>
     <w:rsid w:val="00B744F1"/>
     <w:rPr>
       <w:noProof/>
+    </w:rPr>
+  </w:style>
+  <w:style w:type="character" w:styleId="Hipervnculo">
+    <w:name w:val="Hyperlink"/>
+    <w:basedOn w:val="Fuentedeprrafopredeter"/>
+    <w:uiPriority w:val="99"/>
+    <w:semiHidden/>
+    <w:unhideWhenUsed/>
+    <w:rsid w:val="00A1182F"/>
+    <w:rPr>
+      <w:color w:val="0000FF"/>
+      <w:u w:val="single"/>
+    </w:rPr>
+  </w:style>
+  <w:style w:type="paragraph" w:styleId="NormalWeb">
+    <w:name w:val="Normal (Web)"/>
+    <w:basedOn w:val="Normal"/>
+    <w:uiPriority w:val="99"/>
+    <w:unhideWhenUsed/>
+    <w:rsid w:val="00A1182F"/>
+    <w:pPr>
+      <w:spacing w:before="100" w:beforeAutospacing="1" w:after="100" w:afterAutospacing="1" w:line="240" w:lineRule="auto"/>
+    </w:pPr>
+    <w:rPr>
+      <w:rFonts w:ascii="Times New Roman" w:eastAsia="Times New Roman" w:hAnsi="Times New Roman" w:cs="Times New Roman"/>
+      <w:noProof w:val="0"/>
+      <w:sz w:val="24"/>
+      <w:szCs w:val="24"/>
+      <w:lang w:val="es-CO" w:eastAsia="es-CO"/>
     </w:rPr>
   </w:style>
 </w:styles>
@@ -3305,12 +5198,14 @@
 </file>
 
 <file path=customXml/item1.xml><?xml version="1.0" encoding="utf-8"?>
-<?mso-contentType ?>
-<FormTemplates xmlns="http://schemas.microsoft.com/sharepoint/v3/contenttype/forms">
-  <Display>DocumentLibraryForm</Display>
-  <Edit>DocumentLibraryForm</Edit>
-  <New>DocumentLibraryForm</New>
-</FormTemplates>
+<p:properties xmlns:p="http://schemas.microsoft.com/office/2006/metadata/properties" xmlns:xsi="http://www.w3.org/2001/XMLSchema-instance" xmlns:pc="http://schemas.microsoft.com/office/infopath/2007/PartnerControls">
+  <documentManagement>
+    <TaxCatchAll xmlns="85e30bcc-d76c-4413-8e4d-2dce22fb0743" xsi:nil="true"/>
+    <lcf76f155ced4ddcb4097134ff3c332f xmlns="164883f8-7691-4ecf-b54a-664c0d0edefe">
+      <Terms xmlns="http://schemas.microsoft.com/office/infopath/2007/PartnerControls"/>
+    </lcf76f155ced4ddcb4097134ff3c332f>
+  </documentManagement>
+</p:properties>
 </file>
 
 <file path=customXml/item2.xml><?xml version="1.0" encoding="utf-8"?>
@@ -3551,20 +5446,21 @@
 </file>
 
 <file path=customXml/item3.xml><?xml version="1.0" encoding="utf-8"?>
-<p:properties xmlns:p="http://schemas.microsoft.com/office/2006/metadata/properties" xmlns:xsi="http://www.w3.org/2001/XMLSchema-instance" xmlns:pc="http://schemas.microsoft.com/office/infopath/2007/PartnerControls">
-  <documentManagement>
-    <TaxCatchAll xmlns="85e30bcc-d76c-4413-8e4d-2dce22fb0743" xsi:nil="true"/>
-    <lcf76f155ced4ddcb4097134ff3c332f xmlns="164883f8-7691-4ecf-b54a-664c0d0edefe">
-      <Terms xmlns="http://schemas.microsoft.com/office/infopath/2007/PartnerControls"/>
-    </lcf76f155ced4ddcb4097134ff3c332f>
-  </documentManagement>
-</p:properties>
+<?mso-contentType ?>
+<FormTemplates xmlns="http://schemas.microsoft.com/sharepoint/v3/contenttype/forms">
+  <Display>DocumentLibraryForm</Display>
+  <Edit>DocumentLibraryForm</Edit>
+  <New>DocumentLibraryForm</New>
+</FormTemplates>
 </file>
 
 <file path=customXml/itemProps1.xml><?xml version="1.0" encoding="utf-8"?>
-<ds:datastoreItem xmlns:ds="http://schemas.openxmlformats.org/officeDocument/2006/customXml" ds:itemID="{1F59EA8B-1FA8-40D2-A8B0-61B9CE1E4579}">
+<ds:datastoreItem xmlns:ds="http://schemas.openxmlformats.org/officeDocument/2006/customXml" ds:itemID="{8542EACB-7939-45C8-99C3-B6897CA7A7EF}">
   <ds:schemaRefs>
-    <ds:schemaRef ds:uri="http://schemas.microsoft.com/sharepoint/v3/contenttype/forms"/>
+    <ds:schemaRef ds:uri="http://schemas.microsoft.com/office/2006/metadata/properties"/>
+    <ds:schemaRef ds:uri="http://schemas.microsoft.com/office/infopath/2007/PartnerControls"/>
+    <ds:schemaRef ds:uri="85e30bcc-d76c-4413-8e4d-2dce22fb0743"/>
+    <ds:schemaRef ds:uri="164883f8-7691-4ecf-b54a-664c0d0edefe"/>
   </ds:schemaRefs>
 </ds:datastoreItem>
 </file>
@@ -3589,12 +5485,9 @@
 </file>
 
 <file path=customXml/itemProps3.xml><?xml version="1.0" encoding="utf-8"?>
-<ds:datastoreItem xmlns:ds="http://schemas.openxmlformats.org/officeDocument/2006/customXml" ds:itemID="{8542EACB-7939-45C8-99C3-B6897CA7A7EF}">
+<ds:datastoreItem xmlns:ds="http://schemas.openxmlformats.org/officeDocument/2006/customXml" ds:itemID="{1F59EA8B-1FA8-40D2-A8B0-61B9CE1E4579}">
   <ds:schemaRefs>
-    <ds:schemaRef ds:uri="http://schemas.microsoft.com/office/2006/metadata/properties"/>
-    <ds:schemaRef ds:uri="http://schemas.microsoft.com/office/infopath/2007/PartnerControls"/>
-    <ds:schemaRef ds:uri="85e30bcc-d76c-4413-8e4d-2dce22fb0743"/>
-    <ds:schemaRef ds:uri="164883f8-7691-4ecf-b54a-664c0d0edefe"/>
+    <ds:schemaRef ds:uri="http://schemas.microsoft.com/sharepoint/v3/contenttype/forms"/>
   </ds:schemaRefs>
 </ds:datastoreItem>
 </file>
</xml_diff>